<commit_message>
What was submitted for Release 1
</commit_message>
<xml_diff>
--- a/Report_3_4.docx
+++ b/Report_3_4.docx
@@ -2,11 +2,11 @@
 <file path=word/document.xml><?xml version="1.0" encoding="utf-8"?>
 <w:document xmlns:wpc="http://schemas.microsoft.com/office/word/2010/wordprocessingCanvas" xmlns:mc="http://schemas.openxmlformats.org/markup-compatibility/2006" xmlns:o="urn:schemas-microsoft-com:office:office" xmlns:r="http://schemas.openxmlformats.org/officeDocument/2006/relationships" xmlns:m="http://schemas.openxmlformats.org/officeDocument/2006/math" xmlns:v="urn:schemas-microsoft-com:vml" xmlns:wp14="http://schemas.microsoft.com/office/word/2010/wordprocessingDrawing" xmlns:wp="http://schemas.openxmlformats.org/drawingml/2006/wordprocessingDrawing" xmlns:w10="urn:schemas-microsoft-com:office:word" xmlns:w="http://schemas.openxmlformats.org/wordprocessingml/2006/main" xmlns:w14="http://schemas.microsoft.com/office/word/2010/wordml" xmlns:w15="http://schemas.microsoft.com/office/word/2012/wordml" xmlns:wpg="http://schemas.microsoft.com/office/word/2010/wordprocessingGroup" xmlns:wpi="http://schemas.microsoft.com/office/word/2010/wordprocessingInk" xmlns:wne="http://schemas.microsoft.com/office/word/2006/wordml" xmlns:wps="http://schemas.microsoft.com/office/word/2010/wordprocessingShape" mc:Ignorable="w14 w15 wp14">
   <w:body>
-    <w:bookmarkStart w:id="0" w:name="_Toc321147149" w:displacedByCustomXml="next"/>
-    <w:bookmarkStart w:id="1" w:name="_Toc318188227" w:displacedByCustomXml="next"/>
+    <w:bookmarkStart w:id="0" w:name="_Toc321147011" w:displacedByCustomXml="next"/>
+    <w:bookmarkStart w:id="1" w:name="_Toc318189312" w:displacedByCustomXml="next"/>
     <w:bookmarkStart w:id="2" w:name="_Toc318188327" w:displacedByCustomXml="next"/>
-    <w:bookmarkStart w:id="3" w:name="_Toc318189312" w:displacedByCustomXml="next"/>
-    <w:bookmarkStart w:id="4" w:name="_Toc321147011" w:displacedByCustomXml="next"/>
+    <w:bookmarkStart w:id="3" w:name="_Toc318188227" w:displacedByCustomXml="next"/>
+    <w:bookmarkStart w:id="4" w:name="_Toc321147149" w:displacedByCustomXml="next"/>
     <w:sdt>
       <w:sdtPr>
         <w:rPr>
@@ -428,7 +428,7 @@
                                     <w:tag w:val=""/>
                                     <w:id w:val="-1761057062"/>
                                     <w:dataBinding w:prefixMappings="xmlns:ns0='http://schemas.microsoft.com/office/2006/coverPageProps' " w:xpath="/ns0:CoverPageProperties[1]/ns0:PublishDate[1]" w:storeItemID="{55AF091B-3C7A-41E3-B477-F2FDAA23CFDA}"/>
-                                    <w:date w:fullDate="2017-11-21T00:00:00Z">
+                                    <w:date w:fullDate="2017-11-15T00:00:00Z">
                                       <w:dateFormat w:val="MMMM d, yyyy"/>
                                       <w:lid w:val="en-US"/>
                                       <w:storeMappedDataAs w:val="dateTime"/>
@@ -441,19 +441,7 @@
                                       <w:rPr>
                                         <w:color w:val="auto"/>
                                       </w:rPr>
-                                      <w:t xml:space="preserve">November </w:t>
-                                    </w:r>
-                                    <w:r>
-                                      <w:rPr>
-                                        <w:color w:val="auto"/>
-                                      </w:rPr>
-                                      <w:t>21</w:t>
-                                    </w:r>
-                                    <w:r>
-                                      <w:rPr>
-                                        <w:color w:val="auto"/>
-                                      </w:rPr>
-                                      <w:t>, 2017</w:t>
+                                      <w:t>November 15, 2017</w:t>
                                     </w:r>
                                   </w:sdtContent>
                                 </w:sdt>
@@ -487,7 +475,11 @@
               </mc:Choice>
               <mc:Fallback>
                 <w:pict>
-                  <v:shape w14:anchorId="505B50CB" id="Text Box 20" o:spid="_x0000_s1027" type="#_x0000_t202" style="position:absolute;margin-left:15pt;margin-top:666.5pt;width:404.35pt;height:34.55pt;z-index:251660288;visibility:visible;mso-wrap-style:square;mso-width-percent:0;mso-height-percent:0;mso-wrap-distance-left:9pt;mso-wrap-distance-top:0;mso-wrap-distance-right:9pt;mso-wrap-distance-bottom:0;mso-position-horizontal:absolute;mso-position-horizontal-relative:margin;mso-position-vertical:absolute;mso-position-vertical-relative:margin;mso-width-percent:0;mso-height-percent:0;mso-width-relative:margin;mso-height-relative:margin;v-text-anchor:top" o:gfxdata="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" o:allowoverlap="f" filled="f" stroked="f" strokeweight=".5pt">
+                  <v:shapetype w14:anchorId="505B50CB" id="_x0000_t202" coordsize="21600,21600" o:spt="202" path="m,l,21600r21600,l21600,xe">
+                    <v:stroke joinstyle="miter"/>
+                    <v:path gradientshapeok="t" o:connecttype="rect"/>
+                  </v:shapetype>
+                  <v:shape id="Text Box 20" o:spid="_x0000_s1027" type="#_x0000_t202" style="position:absolute;margin-left:15pt;margin-top:666.5pt;width:404.35pt;height:34.55pt;z-index:251660288;visibility:visible;mso-wrap-style:square;mso-width-percent:0;mso-height-percent:0;mso-wrap-distance-left:9pt;mso-wrap-distance-top:0;mso-wrap-distance-right:9pt;mso-wrap-distance-bottom:0;mso-position-horizontal:absolute;mso-position-horizontal-relative:margin;mso-position-vertical:absolute;mso-position-vertical-relative:margin;mso-width-percent:0;mso-height-percent:0;mso-width-relative:margin;mso-height-relative:margin;v-text-anchor:top" o:gfxdata="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" o:allowoverlap="f" filled="f" stroked="f" strokeweight=".5pt">
                     <v:textbox style="mso-fit-shape-to-text:t" inset="0,,0">
                       <w:txbxContent>
                         <w:p>
@@ -542,7 +534,7 @@
                               <w:tag w:val=""/>
                               <w:id w:val="-1761057062"/>
                               <w:dataBinding w:prefixMappings="xmlns:ns0='http://schemas.microsoft.com/office/2006/coverPageProps' " w:xpath="/ns0:CoverPageProperties[1]/ns0:PublishDate[1]" w:storeItemID="{55AF091B-3C7A-41E3-B477-F2FDAA23CFDA}"/>
-                              <w:date w:fullDate="2017-11-21T00:00:00Z">
+                              <w:date w:fullDate="2017-11-15T00:00:00Z">
                                 <w:dateFormat w:val="MMMM d, yyyy"/>
                                 <w:lid w:val="en-US"/>
                                 <w:storeMappedDataAs w:val="dateTime"/>
@@ -555,19 +547,7 @@
                                 <w:rPr>
                                   <w:color w:val="auto"/>
                                 </w:rPr>
-                                <w:t xml:space="preserve">November </w:t>
-                              </w:r>
-                              <w:r>
-                                <w:rPr>
-                                  <w:color w:val="auto"/>
-                                </w:rPr>
-                                <w:t>21</w:t>
-                              </w:r>
-                              <w:r>
-                                <w:rPr>
-                                  <w:color w:val="auto"/>
-                                </w:rPr>
-                                <w:t>, 2017</w:t>
+                                <w:t>November 15, 2017</w:t>
                               </w:r>
                             </w:sdtContent>
                           </w:sdt>
@@ -683,7 +663,52 @@
         </w:numPr>
       </w:pPr>
       <w:r>
-        <w:t>Changed from storing data in files to in a database</w:t>
+        <w:t xml:space="preserve">Moved </w:t>
+      </w:r>
+      <w:r>
+        <w:rPr>
+          <w:lang w:val="en-GB"/>
+        </w:rPr>
+        <w:t>Login Page</w:t>
+      </w:r>
+      <w:r>
+        <w:rPr>
+          <w:lang w:val="en-GB"/>
+        </w:rPr>
+        <w:t xml:space="preserve">, </w:t>
+      </w:r>
+      <w:r>
+        <w:rPr>
+          <w:lang w:val="en-GB"/>
+        </w:rPr>
+        <w:t xml:space="preserve"> </w:t>
+      </w:r>
+      <w:r>
+        <w:rPr>
+          <w:lang w:val="en-GB"/>
+        </w:rPr>
+        <w:t>Student Choose Assignment Page</w:t>
+      </w:r>
+      <w:r>
+        <w:rPr>
+          <w:lang w:val="en-GB"/>
+        </w:rPr>
+        <w:t>, and</w:t>
+      </w:r>
+      <w:r>
+        <w:rPr>
+          <w:lang w:val="en-GB"/>
+        </w:rPr>
+        <w:t xml:space="preserve"> </w:t>
+      </w:r>
+      <w:r>
+        <w:rPr>
+          <w:lang w:val="en-GB"/>
+        </w:rPr>
+        <w:t xml:space="preserve">Student Play Assignment Page </w:t>
+      </w:r>
+      <w:r>
+        <w:t>to Project 4 Release 2</w:t>
       </w:r>
     </w:p>
     <w:p>
@@ -695,32 +720,10 @@
         </w:numPr>
       </w:pPr>
       <w:r>
-        <w:t>Separated the Teacher Assignments Report Page into Teacher Assignments Report Page and Teacher Skills Report Page with the first displaying only information about assignments and the second displaying information about each skill.</w:t>
-      </w:r>
-    </w:p>
-    <w:p>
-      <w:pPr>
-        <w:pStyle w:val="ListParagraph"/>
-        <w:numPr>
-          <w:ilvl w:val="0"/>
-          <w:numId w:val="24"/>
-        </w:numPr>
-      </w:pPr>
-      <w:r>
-        <w:t>Added a button to the Teacher Header to go to the Teacher Skills Report Page</w:t>
-      </w:r>
-    </w:p>
-    <w:p>
-      <w:pPr>
-        <w:pStyle w:val="ListParagraph"/>
-        <w:numPr>
-          <w:ilvl w:val="0"/>
-          <w:numId w:val="24"/>
-        </w:numPr>
-      </w:pPr>
-      <w:r>
-        <w:t>Moved Student Header/Bar to Project 4 Release 2</w:t>
-      </w:r>
+        <w:t>Removed skills list from Teacher Create Assignment Page and added a table when the question file is selected it is populated and the user can choose the skill and description for each question associated</w:t>
+      </w:r>
+      <w:bookmarkStart w:id="5" w:name="_GoBack"/>
+      <w:bookmarkEnd w:id="5"/>
     </w:p>
     <w:p>
       <w:pPr>
@@ -814,15 +817,7 @@
         </w:numPr>
       </w:pPr>
       <w:r>
-        <w:t xml:space="preserve">Assign a skill, difficulty level, </w:t>
-      </w:r>
-      <w:proofErr w:type="spellStart"/>
-      <w:r>
-        <w:t>etc</w:t>
-      </w:r>
-      <w:proofErr w:type="spellEnd"/>
-      <w:r>
-        <w:t xml:space="preserve"> to each problem</w:t>
+        <w:t>Assign a skill, difficulty level, etc to each problem</w:t>
       </w:r>
     </w:p>
     <w:p>
@@ -1184,25 +1179,7 @@
         <w:rPr>
           <w:lang w:val="en-GB"/>
         </w:rPr>
-        <w:t>2</w:t>
-      </w:r>
-      <w:r>
-        <w:rPr>
-          <w:lang w:val="en-GB"/>
-        </w:rPr>
-        <w:t xml:space="preserve"> day - </w:t>
-      </w:r>
-      <w:r>
-        <w:rPr>
-          <w:lang w:val="en-GB"/>
-        </w:rPr>
-        <w:t>medium</w:t>
-      </w:r>
-      <w:r>
-        <w:rPr>
-          <w:lang w:val="en-GB"/>
-        </w:rPr>
-        <w:t>)</w:t>
+        <w:t>2 day - medium)</w:t>
       </w:r>
     </w:p>
     <w:p>
@@ -1474,13 +1451,19 @@
         <w:rPr>
           <w:lang w:val="en-GB"/>
         </w:rPr>
-        <w:t>Login Page</w:t>
-      </w:r>
-      <w:r>
-        <w:rPr>
-          <w:lang w:val="en-GB"/>
-        </w:rPr>
-        <w:t xml:space="preserve"> (3 days – normal)</w:t>
+        <w:t>Student Grou</w:t>
+      </w:r>
+      <w:r>
+        <w:rPr>
+          <w:lang w:val="en-GB"/>
+        </w:rPr>
+        <w:t>p page (4 days - normal)</w:t>
+      </w:r>
+      <w:r>
+        <w:rPr>
+          <w:lang w:val="en-GB"/>
+        </w:rPr>
+        <w:t xml:space="preserve"> COMPLETED</w:t>
       </w:r>
     </w:p>
     <w:p>
@@ -1498,13 +1481,13 @@
         <w:rPr>
           <w:lang w:val="en-GB"/>
         </w:rPr>
-        <w:t>Users login, aut</w:t>
-      </w:r>
-      <w:r>
-        <w:rPr>
-          <w:lang w:val="en-GB"/>
-        </w:rPr>
-        <w:t>hentication stored in text file</w:t>
+        <w:t>Ch</w:t>
+      </w:r>
+      <w:r>
+        <w:rPr>
+          <w:lang w:val="en-GB"/>
+        </w:rPr>
+        <w:t>oose, find, create, join group…</w:t>
       </w:r>
     </w:p>
     <w:p>
@@ -1522,25 +1505,13 @@
         <w:rPr>
           <w:lang w:val="en-GB"/>
         </w:rPr>
-        <w:t>If authentication is valid</w:t>
-      </w:r>
-    </w:p>
-    <w:p>
-      <w:pPr>
-        <w:numPr>
-          <w:ilvl w:val="2"/>
-          <w:numId w:val="20"/>
-        </w:numPr>
-        <w:spacing w:before="100" w:beforeAutospacing="1" w:after="100" w:afterAutospacing="1" w:line="240" w:lineRule="auto"/>
-        <w:rPr>
-          <w:lang w:val="en-GB"/>
-        </w:rPr>
-      </w:pPr>
-      <w:r>
-        <w:rPr>
-          <w:lang w:val="en-GB"/>
-        </w:rPr>
-        <w:t xml:space="preserve">Links to either students choose assignment or teacher choose assignment </w:t>
+        <w:t>Will be simple labe</w:t>
+      </w:r>
+      <w:r>
+        <w:rPr>
+          <w:lang w:val="en-GB"/>
+        </w:rPr>
+        <w:t>l, multiple people have label</w:t>
       </w:r>
     </w:p>
     <w:p>
@@ -1558,25 +1529,19 @@
         <w:rPr>
           <w:lang w:val="en-GB"/>
         </w:rPr>
-        <w:t>If not</w:t>
-      </w:r>
-    </w:p>
-    <w:p>
-      <w:pPr>
-        <w:numPr>
-          <w:ilvl w:val="2"/>
-          <w:numId w:val="20"/>
-        </w:numPr>
-        <w:spacing w:before="100" w:beforeAutospacing="1" w:after="100" w:afterAutospacing="1" w:line="240" w:lineRule="auto"/>
-        <w:rPr>
-          <w:lang w:val="en-GB"/>
-        </w:rPr>
-      </w:pPr>
-      <w:r>
-        <w:rPr>
-          <w:lang w:val="en-GB"/>
-        </w:rPr>
-        <w:t>Reloads the page and displays an error</w:t>
+        <w:t>All groups stored in a t</w:t>
+      </w:r>
+      <w:r>
+        <w:rPr>
+          <w:lang w:val="en-GB"/>
+        </w:rPr>
+        <w:t>e</w:t>
+      </w:r>
+      <w:r>
+        <w:rPr>
+          <w:lang w:val="en-GB"/>
+        </w:rPr>
+        <w:t>xt file</w:t>
       </w:r>
     </w:p>
     <w:p>
@@ -1594,13 +1559,43 @@
         <w:rPr>
           <w:lang w:val="en-GB"/>
         </w:rPr>
-        <w:t>Student Grou</w:t>
-      </w:r>
-      <w:r>
-        <w:rPr>
-          <w:lang w:val="en-GB"/>
-        </w:rPr>
-        <w:t>p page (4 days - normal)</w:t>
+        <w:t>Teacher home</w:t>
+      </w:r>
+      <w:r>
+        <w:rPr>
+          <w:lang w:val="en-GB"/>
+        </w:rPr>
+        <w:t>(</w:t>
+      </w:r>
+      <w:r>
+        <w:rPr>
+          <w:lang w:val="en-GB"/>
+        </w:rPr>
+        <w:t xml:space="preserve">7 days – </w:t>
+      </w:r>
+      <w:r>
+        <w:rPr>
+          <w:lang w:val="en-GB"/>
+        </w:rPr>
+        <w:t>easy</w:t>
+      </w:r>
+      <w:r>
+        <w:rPr>
+          <w:lang w:val="en-GB"/>
+        </w:rPr>
+        <w:t>)</w:t>
+      </w:r>
+      <w:r>
+        <w:rPr>
+          <w:lang w:val="en-GB"/>
+        </w:rPr>
+        <w:t xml:space="preserve"> COMPLETED</w:t>
+      </w:r>
+      <w:r>
+        <w:rPr>
+          <w:lang w:val="en-GB"/>
+        </w:rPr>
+        <w:t xml:space="preserve"> </w:t>
       </w:r>
     </w:p>
     <w:p>
@@ -1618,548 +1613,112 @@
         <w:rPr>
           <w:lang w:val="en-GB"/>
         </w:rPr>
-        <w:t>Ch</w:t>
-      </w:r>
-      <w:r>
-        <w:rPr>
-          <w:lang w:val="en-GB"/>
-        </w:rPr>
-        <w:t>oose, find, create, join group…</w:t>
-      </w:r>
-    </w:p>
-    <w:p>
-      <w:pPr>
+        <w:t xml:space="preserve">Shows each </w:t>
+      </w:r>
+      <w:r>
+        <w:rPr>
+          <w:lang w:val="en-GB"/>
+        </w:rPr>
+        <w:t>student</w:t>
+      </w:r>
+      <w:r>
+        <w:rPr>
+          <w:lang w:val="en-GB"/>
+        </w:rPr>
+        <w:t>, their level and completed assignments and grades</w:t>
+      </w:r>
+    </w:p>
+    <w:p>
+      <w:pPr>
+        <w:pStyle w:val="ListParagraph"/>
+        <w:numPr>
+          <w:ilvl w:val="0"/>
+          <w:numId w:val="20"/>
+        </w:numPr>
+      </w:pPr>
+      <w:r>
+        <w:t>Teacher Create Assignment Page</w:t>
+      </w:r>
+      <w:r>
+        <w:t xml:space="preserve"> (4 days –hard) </w:t>
+      </w:r>
+      <w:r>
+        <w:t>COMPLETED</w:t>
+      </w:r>
+    </w:p>
+    <w:p>
+      <w:pPr>
+        <w:pStyle w:val="ListParagraph"/>
         <w:numPr>
           <w:ilvl w:val="1"/>
           <w:numId w:val="20"/>
         </w:numPr>
-        <w:spacing w:before="100" w:beforeAutospacing="1" w:after="100" w:afterAutospacing="1" w:line="240" w:lineRule="auto"/>
-        <w:rPr>
-          <w:lang w:val="en-GB"/>
-        </w:rPr>
-      </w:pPr>
-      <w:r>
-        <w:rPr>
-          <w:lang w:val="en-GB"/>
-        </w:rPr>
-        <w:t>Will be simple labe</w:t>
-      </w:r>
-      <w:r>
-        <w:rPr>
-          <w:lang w:val="en-GB"/>
-        </w:rPr>
-        <w:t>l, multiple people have label</w:t>
-      </w:r>
-    </w:p>
-    <w:p>
-      <w:pPr>
+      </w:pPr>
+      <w:r>
+        <w:t>Choose if it will be a quest, ho</w:t>
+      </w:r>
+      <w:r>
+        <w:t>mework, project, quiz, and test.</w:t>
+      </w:r>
+    </w:p>
+    <w:p>
+      <w:pPr>
+        <w:pStyle w:val="ListParagraph"/>
         <w:numPr>
           <w:ilvl w:val="1"/>
           <w:numId w:val="20"/>
         </w:numPr>
-        <w:spacing w:before="100" w:beforeAutospacing="1" w:after="100" w:afterAutospacing="1" w:line="240" w:lineRule="auto"/>
-        <w:rPr>
-          <w:lang w:val="en-GB"/>
-        </w:rPr>
-      </w:pPr>
-      <w:r>
-        <w:rPr>
-          <w:lang w:val="en-GB"/>
-        </w:rPr>
-        <w:t>All groups stored in a t</w:t>
-      </w:r>
-      <w:r>
-        <w:rPr>
-          <w:lang w:val="en-GB"/>
-        </w:rPr>
-        <w:t>e</w:t>
-      </w:r>
-      <w:r>
-        <w:rPr>
-          <w:lang w:val="en-GB"/>
-        </w:rPr>
-        <w:t>xt file</w:t>
-      </w:r>
-    </w:p>
-    <w:p>
-      <w:pPr>
-        <w:numPr>
-          <w:ilvl w:val="0"/>
-          <w:numId w:val="20"/>
-        </w:numPr>
-        <w:spacing w:before="100" w:beforeAutospacing="1" w:after="100" w:afterAutospacing="1" w:line="240" w:lineRule="auto"/>
-        <w:rPr>
-          <w:lang w:val="en-GB"/>
-        </w:rPr>
-      </w:pPr>
-      <w:r>
-        <w:rPr>
-          <w:lang w:val="en-GB"/>
-        </w:rPr>
-        <w:t>Student Choose Assignment Page (</w:t>
-      </w:r>
-      <w:r>
-        <w:rPr>
-          <w:lang w:val="en-GB"/>
-        </w:rPr>
-        <w:t>5 days - hard)</w:t>
-      </w:r>
-    </w:p>
-    <w:p>
-      <w:pPr>
+      </w:pPr>
+      <w:r>
+        <w:t>Choose what skills wil</w:t>
+      </w:r>
+      <w:r>
+        <w:t xml:space="preserve">l be associated with </w:t>
+      </w:r>
+      <w:r>
+        <w:t>each question</w:t>
+      </w:r>
+      <w:r>
+        <w:t>.</w:t>
+      </w:r>
+    </w:p>
+    <w:p>
+      <w:pPr>
+        <w:pStyle w:val="ListParagraph"/>
         <w:numPr>
           <w:ilvl w:val="1"/>
           <w:numId w:val="20"/>
         </w:numPr>
-        <w:spacing w:before="100" w:beforeAutospacing="1" w:after="100" w:afterAutospacing="1" w:line="240" w:lineRule="auto"/>
-        <w:rPr>
-          <w:lang w:val="en-GB"/>
-        </w:rPr>
-      </w:pPr>
-      <w:r>
-        <w:rPr>
-          <w:lang w:val="en-GB"/>
-        </w:rPr>
-        <w:t>Skills and point va</w:t>
-      </w:r>
-      <w:r>
-        <w:rPr>
-          <w:lang w:val="en-GB"/>
-        </w:rPr>
-        <w:t>lue assigned to each assignment</w:t>
-      </w:r>
-    </w:p>
-    <w:p>
-      <w:pPr>
+      </w:pPr>
+      <w:r>
+        <w:t>Choose what difficulty is associated with each question</w:t>
+      </w:r>
+    </w:p>
+    <w:p>
+      <w:pPr>
+        <w:pStyle w:val="ListParagraph"/>
         <w:numPr>
           <w:ilvl w:val="1"/>
           <w:numId w:val="20"/>
         </w:numPr>
-        <w:spacing w:before="100" w:beforeAutospacing="1" w:after="100" w:afterAutospacing="1" w:line="240" w:lineRule="auto"/>
-        <w:rPr>
-          <w:lang w:val="en-GB"/>
-        </w:rPr>
-      </w:pPr>
-      <w:r>
-        <w:rPr>
-          <w:lang w:val="en-GB"/>
-        </w:rPr>
-        <w:t>Quests list:</w:t>
-      </w:r>
-    </w:p>
-    <w:p>
-      <w:pPr>
-        <w:numPr>
-          <w:ilvl w:val="2"/>
-          <w:numId w:val="20"/>
-        </w:numPr>
-        <w:spacing w:before="100" w:beforeAutospacing="1" w:after="100" w:afterAutospacing="1" w:line="240" w:lineRule="auto"/>
-        <w:rPr>
-          <w:lang w:val="en-GB"/>
-        </w:rPr>
-      </w:pPr>
-      <w:r>
-        <w:rPr>
-          <w:lang w:val="en-GB"/>
-        </w:rPr>
-        <w:t>Description and questions</w:t>
-      </w:r>
-    </w:p>
-    <w:p>
-      <w:pPr>
-        <w:numPr>
-          <w:ilvl w:val="2"/>
-          <w:numId w:val="20"/>
-        </w:numPr>
-        <w:spacing w:before="100" w:beforeAutospacing="1" w:after="100" w:afterAutospacing="1" w:line="240" w:lineRule="auto"/>
-        <w:rPr>
-          <w:lang w:val="en-GB"/>
-        </w:rPr>
-      </w:pPr>
-      <w:r>
-        <w:rPr>
-          <w:lang w:val="en-GB"/>
-        </w:rPr>
-        <w:t>Complete que</w:t>
-      </w:r>
-      <w:r>
-        <w:rPr>
-          <w:lang w:val="en-GB"/>
-        </w:rPr>
-        <w:t>st when all answers are correct</w:t>
-      </w:r>
-    </w:p>
-    <w:p>
-      <w:pPr>
+      </w:pPr>
+      <w:r>
+        <w:t>Description.</w:t>
+      </w:r>
+    </w:p>
+    <w:p>
+      <w:pPr>
+        <w:pStyle w:val="ListParagraph"/>
         <w:numPr>
           <w:ilvl w:val="1"/>
           <w:numId w:val="20"/>
         </w:numPr>
-        <w:spacing w:before="100" w:beforeAutospacing="1" w:after="100" w:afterAutospacing="1" w:line="240" w:lineRule="auto"/>
-        <w:rPr>
-          <w:lang w:val="en-GB"/>
-        </w:rPr>
-      </w:pPr>
-      <w:r>
-        <w:rPr>
-          <w:lang w:val="en-GB"/>
-        </w:rPr>
-        <w:t>Hom</w:t>
-      </w:r>
-      <w:r>
-        <w:rPr>
-          <w:lang w:val="en-GB"/>
-        </w:rPr>
-        <w:t>ework List</w:t>
-      </w:r>
-    </w:p>
-    <w:p>
-      <w:pPr>
-        <w:numPr>
-          <w:ilvl w:val="2"/>
-          <w:numId w:val="20"/>
-        </w:numPr>
-        <w:spacing w:before="100" w:beforeAutospacing="1" w:after="100" w:afterAutospacing="1" w:line="240" w:lineRule="auto"/>
-        <w:rPr>
-          <w:lang w:val="en-GB"/>
-        </w:rPr>
-      </w:pPr>
-      <w:r>
-        <w:rPr>
-          <w:lang w:val="en-GB"/>
-        </w:rPr>
-        <w:t>Only description</w:t>
-      </w:r>
-    </w:p>
-    <w:p>
-      <w:pPr>
-        <w:numPr>
-          <w:ilvl w:val="1"/>
-          <w:numId w:val="20"/>
-        </w:numPr>
-        <w:spacing w:before="100" w:beforeAutospacing="1" w:after="100" w:afterAutospacing="1" w:line="240" w:lineRule="auto"/>
-        <w:rPr>
-          <w:lang w:val="en-GB"/>
-        </w:rPr>
-      </w:pPr>
-      <w:r>
-        <w:rPr>
-          <w:lang w:val="en-GB"/>
-        </w:rPr>
-        <w:t>Project List</w:t>
-      </w:r>
-    </w:p>
-    <w:p>
-      <w:pPr>
-        <w:numPr>
-          <w:ilvl w:val="2"/>
-          <w:numId w:val="20"/>
-        </w:numPr>
-        <w:spacing w:before="100" w:beforeAutospacing="1" w:after="100" w:afterAutospacing="1" w:line="240" w:lineRule="auto"/>
-        <w:rPr>
-          <w:lang w:val="en-GB"/>
-        </w:rPr>
-      </w:pPr>
-      <w:r>
-        <w:rPr>
-          <w:lang w:val="en-GB"/>
-        </w:rPr>
-        <w:t>Only description</w:t>
-      </w:r>
-    </w:p>
-    <w:p>
-      <w:pPr>
-        <w:numPr>
-          <w:ilvl w:val="1"/>
-          <w:numId w:val="20"/>
-        </w:numPr>
-        <w:spacing w:before="100" w:beforeAutospacing="1" w:after="100" w:afterAutospacing="1" w:line="240" w:lineRule="auto"/>
-        <w:rPr>
-          <w:lang w:val="en-GB"/>
-        </w:rPr>
-      </w:pPr>
-      <w:r>
-        <w:rPr>
-          <w:lang w:val="en-GB"/>
-        </w:rPr>
-        <w:t>Quiz List</w:t>
-      </w:r>
-    </w:p>
-    <w:p>
-      <w:pPr>
-        <w:numPr>
-          <w:ilvl w:val="2"/>
-          <w:numId w:val="20"/>
-        </w:numPr>
-        <w:spacing w:before="100" w:beforeAutospacing="1" w:after="100" w:afterAutospacing="1" w:line="240" w:lineRule="auto"/>
-        <w:rPr>
-          <w:lang w:val="en-GB"/>
-        </w:rPr>
-      </w:pPr>
-      <w:r>
-        <w:rPr>
-          <w:lang w:val="en-GB"/>
-        </w:rPr>
-        <w:t>Only questions</w:t>
-      </w:r>
-    </w:p>
-    <w:p>
-      <w:pPr>
-        <w:numPr>
-          <w:ilvl w:val="1"/>
-          <w:numId w:val="20"/>
-        </w:numPr>
-        <w:spacing w:before="100" w:beforeAutospacing="1" w:after="100" w:afterAutospacing="1" w:line="240" w:lineRule="auto"/>
-        <w:rPr>
-          <w:lang w:val="en-GB"/>
-        </w:rPr>
-      </w:pPr>
-      <w:r>
-        <w:rPr>
-          <w:lang w:val="en-GB"/>
-        </w:rPr>
-        <w:t>Test List</w:t>
-      </w:r>
-    </w:p>
-    <w:p>
-      <w:pPr>
-        <w:numPr>
-          <w:ilvl w:val="2"/>
-          <w:numId w:val="20"/>
-        </w:numPr>
-        <w:spacing w:before="100" w:beforeAutospacing="1" w:after="100" w:afterAutospacing="1" w:line="240" w:lineRule="auto"/>
-        <w:rPr>
-          <w:lang w:val="en-GB"/>
-        </w:rPr>
-      </w:pPr>
-      <w:r>
-        <w:rPr>
-          <w:lang w:val="en-GB"/>
-        </w:rPr>
-        <w:t>Only questions</w:t>
-      </w:r>
-    </w:p>
-    <w:p>
-      <w:pPr>
-        <w:numPr>
-          <w:ilvl w:val="0"/>
-          <w:numId w:val="20"/>
-        </w:numPr>
-        <w:spacing w:before="100" w:beforeAutospacing="1" w:after="100" w:afterAutospacing="1" w:line="240" w:lineRule="auto"/>
-        <w:rPr>
-          <w:lang w:val="en-GB"/>
-        </w:rPr>
-      </w:pPr>
-      <w:r>
-        <w:rPr>
-          <w:lang w:val="en-GB"/>
-        </w:rPr>
-        <w:t>Student Play Assignment Page (</w:t>
-      </w:r>
-      <w:r>
-        <w:rPr>
-          <w:lang w:val="en-GB"/>
-        </w:rPr>
-        <w:t>5 days - hard)</w:t>
-      </w:r>
-    </w:p>
-    <w:p>
-      <w:pPr>
-        <w:numPr>
-          <w:ilvl w:val="1"/>
-          <w:numId w:val="20"/>
-        </w:numPr>
-        <w:spacing w:before="100" w:beforeAutospacing="1" w:after="100" w:afterAutospacing="1" w:line="240" w:lineRule="auto"/>
-        <w:rPr>
-          <w:lang w:val="en-GB"/>
-        </w:rPr>
-      </w:pPr>
-      <w:r>
-        <w:rPr>
-          <w:lang w:val="en-GB"/>
-        </w:rPr>
-        <w:t>If questions assignment</w:t>
-      </w:r>
-    </w:p>
-    <w:p>
-      <w:pPr>
-        <w:numPr>
-          <w:ilvl w:val="2"/>
-          <w:numId w:val="20"/>
-        </w:numPr>
-        <w:spacing w:before="100" w:beforeAutospacing="1" w:after="100" w:afterAutospacing="1" w:line="240" w:lineRule="auto"/>
-        <w:rPr>
-          <w:lang w:val="en-GB"/>
-        </w:rPr>
-      </w:pPr>
-      <w:r>
-        <w:rPr>
-          <w:lang w:val="en-GB"/>
-        </w:rPr>
-        <w:t>Answers</w:t>
-      </w:r>
-      <w:r>
-        <w:rPr>
-          <w:lang w:val="en-GB"/>
-        </w:rPr>
-        <w:t xml:space="preserve"> question (set), submit button.</w:t>
-      </w:r>
-    </w:p>
-    <w:p>
-      <w:pPr>
-        <w:numPr>
-          <w:ilvl w:val="2"/>
-          <w:numId w:val="20"/>
-        </w:numPr>
-        <w:spacing w:before="100" w:beforeAutospacing="1" w:after="100" w:afterAutospacing="1" w:line="240" w:lineRule="auto"/>
-        <w:rPr>
-          <w:lang w:val="en-GB"/>
-        </w:rPr>
-      </w:pPr>
-      <w:r>
-        <w:rPr>
-          <w:lang w:val="en-GB"/>
-        </w:rPr>
-        <w:t>One question at a time</w:t>
-      </w:r>
-    </w:p>
-    <w:p>
-      <w:pPr>
-        <w:numPr>
-          <w:ilvl w:val="2"/>
-          <w:numId w:val="20"/>
-        </w:numPr>
-        <w:spacing w:before="100" w:beforeAutospacing="1" w:after="100" w:afterAutospacing="1" w:line="240" w:lineRule="auto"/>
-        <w:rPr>
-          <w:lang w:val="en-GB"/>
-        </w:rPr>
-      </w:pPr>
-      <w:r>
-        <w:rPr>
-          <w:lang w:val="en-GB"/>
-        </w:rPr>
-        <w:lastRenderedPageBreak/>
-        <w:t>Four multiple choice questions</w:t>
-      </w:r>
-    </w:p>
-    <w:p>
-      <w:pPr>
-        <w:numPr>
-          <w:ilvl w:val="2"/>
-          <w:numId w:val="20"/>
-        </w:numPr>
-        <w:spacing w:before="100" w:beforeAutospacing="1" w:after="100" w:afterAutospacing="1" w:line="240" w:lineRule="auto"/>
-        <w:rPr>
-          <w:lang w:val="en-GB"/>
-        </w:rPr>
-      </w:pPr>
-      <w:r>
-        <w:rPr>
-          <w:lang w:val="en-GB"/>
-        </w:rPr>
-        <w:t>At end display score</w:t>
-      </w:r>
-    </w:p>
-    <w:p>
-      <w:pPr>
-        <w:numPr>
-          <w:ilvl w:val="1"/>
-          <w:numId w:val="20"/>
-        </w:numPr>
-        <w:spacing w:before="100" w:beforeAutospacing="1" w:after="100" w:afterAutospacing="1" w:line="240" w:lineRule="auto"/>
-        <w:rPr>
-          <w:lang w:val="en-GB"/>
-        </w:rPr>
-      </w:pPr>
-      <w:r>
-        <w:rPr>
-          <w:lang w:val="en-GB"/>
-        </w:rPr>
-        <w:t>If description page</w:t>
-      </w:r>
-    </w:p>
-    <w:p>
-      <w:pPr>
-        <w:numPr>
-          <w:ilvl w:val="2"/>
-          <w:numId w:val="20"/>
-        </w:numPr>
-        <w:spacing w:before="100" w:beforeAutospacing="1" w:after="100" w:afterAutospacing="1" w:line="240" w:lineRule="auto"/>
-        <w:rPr>
-          <w:lang w:val="en-GB"/>
-        </w:rPr>
-      </w:pPr>
-      <w:r>
-        <w:rPr>
-          <w:lang w:val="en-GB"/>
-        </w:rPr>
-        <w:t>Just display description</w:t>
-      </w:r>
-    </w:p>
-    <w:p>
-      <w:pPr>
-        <w:numPr>
-          <w:ilvl w:val="0"/>
-          <w:numId w:val="20"/>
-        </w:numPr>
-        <w:spacing w:before="100" w:beforeAutospacing="1" w:after="100" w:afterAutospacing="1" w:line="240" w:lineRule="auto"/>
-        <w:rPr>
-          <w:lang w:val="en-GB"/>
-        </w:rPr>
-      </w:pPr>
-      <w:r>
-        <w:rPr>
-          <w:lang w:val="en-GB"/>
-        </w:rPr>
-        <w:t>Teacher home</w:t>
-      </w:r>
-      <w:r>
-        <w:rPr>
-          <w:lang w:val="en-GB"/>
-        </w:rPr>
-        <w:t>(</w:t>
-      </w:r>
-      <w:r>
-        <w:rPr>
-          <w:lang w:val="en-GB"/>
-        </w:rPr>
-        <w:t>7 days – very hard)</w:t>
-      </w:r>
-      <w:r>
-        <w:rPr>
-          <w:lang w:val="en-GB"/>
-        </w:rPr>
-        <w:t xml:space="preserve"> </w:t>
-      </w:r>
-    </w:p>
-    <w:p>
-      <w:pPr>
-        <w:numPr>
-          <w:ilvl w:val="1"/>
-          <w:numId w:val="20"/>
-        </w:numPr>
-        <w:spacing w:before="100" w:beforeAutospacing="1" w:after="100" w:afterAutospacing="1" w:line="240" w:lineRule="auto"/>
-        <w:rPr>
-          <w:lang w:val="en-GB"/>
-        </w:rPr>
-      </w:pPr>
-      <w:r>
-        <w:rPr>
-          <w:lang w:val="en-GB"/>
-        </w:rPr>
-        <w:t xml:space="preserve">Shows each </w:t>
-      </w:r>
-      <w:r>
-        <w:rPr>
-          <w:lang w:val="en-GB"/>
-        </w:rPr>
-        <w:t>student</w:t>
-      </w:r>
-      <w:r>
-        <w:rPr>
-          <w:lang w:val="en-GB"/>
-        </w:rPr>
-        <w:t>, their level and completed assignments and grades</w:t>
+      </w:pPr>
+      <w:r>
+        <w:t>Enter in questions for assignment</w:t>
+      </w:r>
+      <w:r>
+        <w:t>.</w:t>
       </w:r>
     </w:p>
     <w:p>
@@ -2182,14 +1741,6 @@
     </w:p>
     <w:p>
       <w:pPr>
-        <w:spacing w:before="100" w:beforeAutospacing="1" w:after="100" w:afterAutospacing="1" w:line="240" w:lineRule="auto"/>
-        <w:rPr>
-          <w:lang w:val="en-GB"/>
-        </w:rPr>
-      </w:pPr>
-    </w:p>
-    <w:p>
-      <w:pPr>
         <w:pStyle w:val="ListParagraph"/>
         <w:numPr>
           <w:ilvl w:val="0"/>
@@ -2320,6 +1871,572 @@
         </w:rPr>
         <w:t>Link to logout</w:t>
       </w:r>
+    </w:p>
+    <w:p>
+      <w:pPr>
+        <w:pStyle w:val="ListParagraph"/>
+        <w:numPr>
+          <w:ilvl w:val="0"/>
+          <w:numId w:val="25"/>
+        </w:numPr>
+        <w:spacing w:before="100" w:beforeAutospacing="1" w:after="100" w:afterAutospacing="1" w:line="240" w:lineRule="auto"/>
+        <w:rPr>
+          <w:lang w:val="en-GB"/>
+        </w:rPr>
+      </w:pPr>
+      <w:r>
+        <w:rPr>
+          <w:lang w:val="en-GB"/>
+        </w:rPr>
+        <w:t>Login Page (3 days – normal)</w:t>
+      </w:r>
+      <w:r>
+        <w:rPr>
+          <w:lang w:val="en-GB"/>
+        </w:rPr>
+        <w:t>- IN PROGRESS</w:t>
+      </w:r>
+    </w:p>
+    <w:p>
+      <w:pPr>
+        <w:numPr>
+          <w:ilvl w:val="1"/>
+          <w:numId w:val="25"/>
+        </w:numPr>
+        <w:spacing w:before="100" w:beforeAutospacing="1" w:after="100" w:afterAutospacing="1" w:line="240" w:lineRule="auto"/>
+        <w:rPr>
+          <w:lang w:val="en-GB"/>
+        </w:rPr>
+      </w:pPr>
+      <w:r>
+        <w:rPr>
+          <w:lang w:val="en-GB"/>
+        </w:rPr>
+        <w:t>Users login, aut</w:t>
+      </w:r>
+      <w:r>
+        <w:rPr>
+          <w:lang w:val="en-GB"/>
+        </w:rPr>
+        <w:t>hentication stored in text file</w:t>
+      </w:r>
+    </w:p>
+    <w:p>
+      <w:pPr>
+        <w:numPr>
+          <w:ilvl w:val="1"/>
+          <w:numId w:val="25"/>
+        </w:numPr>
+        <w:spacing w:before="100" w:beforeAutospacing="1" w:after="100" w:afterAutospacing="1" w:line="240" w:lineRule="auto"/>
+        <w:rPr>
+          <w:lang w:val="en-GB"/>
+        </w:rPr>
+      </w:pPr>
+      <w:r>
+        <w:rPr>
+          <w:lang w:val="en-GB"/>
+        </w:rPr>
+        <w:lastRenderedPageBreak/>
+        <w:t>If authentication is valid</w:t>
+      </w:r>
+    </w:p>
+    <w:p>
+      <w:pPr>
+        <w:numPr>
+          <w:ilvl w:val="2"/>
+          <w:numId w:val="25"/>
+        </w:numPr>
+        <w:spacing w:before="100" w:beforeAutospacing="1" w:after="100" w:afterAutospacing="1" w:line="240" w:lineRule="auto"/>
+        <w:rPr>
+          <w:lang w:val="en-GB"/>
+        </w:rPr>
+      </w:pPr>
+      <w:r>
+        <w:rPr>
+          <w:lang w:val="en-GB"/>
+        </w:rPr>
+        <w:t xml:space="preserve">Links to either students choose assignment or teacher choose assignment </w:t>
+      </w:r>
+    </w:p>
+    <w:p>
+      <w:pPr>
+        <w:numPr>
+          <w:ilvl w:val="1"/>
+          <w:numId w:val="25"/>
+        </w:numPr>
+        <w:spacing w:before="100" w:beforeAutospacing="1" w:after="100" w:afterAutospacing="1" w:line="240" w:lineRule="auto"/>
+        <w:rPr>
+          <w:lang w:val="en-GB"/>
+        </w:rPr>
+      </w:pPr>
+      <w:r>
+        <w:rPr>
+          <w:lang w:val="en-GB"/>
+        </w:rPr>
+        <w:t>If not</w:t>
+      </w:r>
+    </w:p>
+    <w:p>
+      <w:pPr>
+        <w:numPr>
+          <w:ilvl w:val="2"/>
+          <w:numId w:val="25"/>
+        </w:numPr>
+        <w:spacing w:before="100" w:beforeAutospacing="1" w:after="100" w:afterAutospacing="1" w:line="240" w:lineRule="auto"/>
+        <w:rPr>
+          <w:lang w:val="en-GB"/>
+        </w:rPr>
+      </w:pPr>
+      <w:r>
+        <w:rPr>
+          <w:lang w:val="en-GB"/>
+        </w:rPr>
+        <w:t>Reloads the page and displays an error</w:t>
+      </w:r>
+    </w:p>
+    <w:p>
+      <w:pPr>
+        <w:numPr>
+          <w:ilvl w:val="0"/>
+          <w:numId w:val="25"/>
+        </w:numPr>
+        <w:spacing w:before="100" w:beforeAutospacing="1" w:after="100" w:afterAutospacing="1" w:line="240" w:lineRule="auto"/>
+        <w:rPr>
+          <w:lang w:val="en-GB"/>
+        </w:rPr>
+      </w:pPr>
+      <w:r>
+        <w:rPr>
+          <w:lang w:val="en-GB"/>
+        </w:rPr>
+        <w:t>Student Choose Assignment Page (</w:t>
+      </w:r>
+      <w:r>
+        <w:rPr>
+          <w:lang w:val="en-GB"/>
+        </w:rPr>
+        <w:t>5 days - hard)</w:t>
+      </w:r>
+      <w:r>
+        <w:rPr>
+          <w:lang w:val="en-GB"/>
+        </w:rPr>
+        <w:t xml:space="preserve"> IN PROGRESS</w:t>
+      </w:r>
+    </w:p>
+    <w:p>
+      <w:pPr>
+        <w:numPr>
+          <w:ilvl w:val="1"/>
+          <w:numId w:val="25"/>
+        </w:numPr>
+        <w:spacing w:before="100" w:beforeAutospacing="1" w:after="100" w:afterAutospacing="1" w:line="240" w:lineRule="auto"/>
+        <w:rPr>
+          <w:lang w:val="en-GB"/>
+        </w:rPr>
+      </w:pPr>
+      <w:r>
+        <w:rPr>
+          <w:lang w:val="en-GB"/>
+        </w:rPr>
+        <w:t>Skills and point va</w:t>
+      </w:r>
+      <w:r>
+        <w:rPr>
+          <w:lang w:val="en-GB"/>
+        </w:rPr>
+        <w:t>lue assigned to each assignment</w:t>
+      </w:r>
+    </w:p>
+    <w:p>
+      <w:pPr>
+        <w:numPr>
+          <w:ilvl w:val="1"/>
+          <w:numId w:val="25"/>
+        </w:numPr>
+        <w:spacing w:before="100" w:beforeAutospacing="1" w:after="100" w:afterAutospacing="1" w:line="240" w:lineRule="auto"/>
+        <w:rPr>
+          <w:lang w:val="en-GB"/>
+        </w:rPr>
+      </w:pPr>
+      <w:r>
+        <w:rPr>
+          <w:lang w:val="en-GB"/>
+        </w:rPr>
+        <w:t>Quests list:</w:t>
+      </w:r>
+    </w:p>
+    <w:p>
+      <w:pPr>
+        <w:numPr>
+          <w:ilvl w:val="2"/>
+          <w:numId w:val="25"/>
+        </w:numPr>
+        <w:spacing w:before="100" w:beforeAutospacing="1" w:after="100" w:afterAutospacing="1" w:line="240" w:lineRule="auto"/>
+        <w:rPr>
+          <w:lang w:val="en-GB"/>
+        </w:rPr>
+      </w:pPr>
+      <w:r>
+        <w:rPr>
+          <w:lang w:val="en-GB"/>
+        </w:rPr>
+        <w:t>Description and questions</w:t>
+      </w:r>
+    </w:p>
+    <w:p>
+      <w:pPr>
+        <w:numPr>
+          <w:ilvl w:val="2"/>
+          <w:numId w:val="25"/>
+        </w:numPr>
+        <w:spacing w:before="100" w:beforeAutospacing="1" w:after="100" w:afterAutospacing="1" w:line="240" w:lineRule="auto"/>
+        <w:rPr>
+          <w:lang w:val="en-GB"/>
+        </w:rPr>
+      </w:pPr>
+      <w:r>
+        <w:rPr>
+          <w:lang w:val="en-GB"/>
+        </w:rPr>
+        <w:t>Complete que</w:t>
+      </w:r>
+      <w:r>
+        <w:rPr>
+          <w:lang w:val="en-GB"/>
+        </w:rPr>
+        <w:t>st when all answers are correct</w:t>
+      </w:r>
+    </w:p>
+    <w:p>
+      <w:pPr>
+        <w:numPr>
+          <w:ilvl w:val="1"/>
+          <w:numId w:val="25"/>
+        </w:numPr>
+        <w:spacing w:before="100" w:beforeAutospacing="1" w:after="100" w:afterAutospacing="1" w:line="240" w:lineRule="auto"/>
+        <w:rPr>
+          <w:lang w:val="en-GB"/>
+        </w:rPr>
+      </w:pPr>
+      <w:r>
+        <w:rPr>
+          <w:lang w:val="en-GB"/>
+        </w:rPr>
+        <w:t>Hom</w:t>
+      </w:r>
+      <w:r>
+        <w:rPr>
+          <w:lang w:val="en-GB"/>
+        </w:rPr>
+        <w:t>ework List</w:t>
+      </w:r>
+    </w:p>
+    <w:p>
+      <w:pPr>
+        <w:numPr>
+          <w:ilvl w:val="2"/>
+          <w:numId w:val="25"/>
+        </w:numPr>
+        <w:spacing w:before="100" w:beforeAutospacing="1" w:after="100" w:afterAutospacing="1" w:line="240" w:lineRule="auto"/>
+        <w:rPr>
+          <w:lang w:val="en-GB"/>
+        </w:rPr>
+      </w:pPr>
+      <w:r>
+        <w:rPr>
+          <w:lang w:val="en-GB"/>
+        </w:rPr>
+        <w:t>Only description</w:t>
+      </w:r>
+    </w:p>
+    <w:p>
+      <w:pPr>
+        <w:numPr>
+          <w:ilvl w:val="1"/>
+          <w:numId w:val="25"/>
+        </w:numPr>
+        <w:spacing w:before="100" w:beforeAutospacing="1" w:after="100" w:afterAutospacing="1" w:line="240" w:lineRule="auto"/>
+        <w:rPr>
+          <w:lang w:val="en-GB"/>
+        </w:rPr>
+      </w:pPr>
+      <w:r>
+        <w:rPr>
+          <w:lang w:val="en-GB"/>
+        </w:rPr>
+        <w:t>Project List</w:t>
+      </w:r>
+    </w:p>
+    <w:p>
+      <w:pPr>
+        <w:numPr>
+          <w:ilvl w:val="2"/>
+          <w:numId w:val="25"/>
+        </w:numPr>
+        <w:spacing w:before="100" w:beforeAutospacing="1" w:after="100" w:afterAutospacing="1" w:line="240" w:lineRule="auto"/>
+        <w:rPr>
+          <w:lang w:val="en-GB"/>
+        </w:rPr>
+      </w:pPr>
+      <w:r>
+        <w:rPr>
+          <w:lang w:val="en-GB"/>
+        </w:rPr>
+        <w:t>Only description</w:t>
+      </w:r>
+    </w:p>
+    <w:p>
+      <w:pPr>
+        <w:numPr>
+          <w:ilvl w:val="1"/>
+          <w:numId w:val="25"/>
+        </w:numPr>
+        <w:spacing w:before="100" w:beforeAutospacing="1" w:after="100" w:afterAutospacing="1" w:line="240" w:lineRule="auto"/>
+        <w:rPr>
+          <w:lang w:val="en-GB"/>
+        </w:rPr>
+      </w:pPr>
+      <w:r>
+        <w:rPr>
+          <w:lang w:val="en-GB"/>
+        </w:rPr>
+        <w:t>Quiz List</w:t>
+      </w:r>
+    </w:p>
+    <w:p>
+      <w:pPr>
+        <w:numPr>
+          <w:ilvl w:val="2"/>
+          <w:numId w:val="25"/>
+        </w:numPr>
+        <w:spacing w:before="100" w:beforeAutospacing="1" w:after="100" w:afterAutospacing="1" w:line="240" w:lineRule="auto"/>
+        <w:rPr>
+          <w:lang w:val="en-GB"/>
+        </w:rPr>
+      </w:pPr>
+      <w:r>
+        <w:rPr>
+          <w:lang w:val="en-GB"/>
+        </w:rPr>
+        <w:t>Only questions</w:t>
+      </w:r>
+    </w:p>
+    <w:p>
+      <w:pPr>
+        <w:numPr>
+          <w:ilvl w:val="1"/>
+          <w:numId w:val="25"/>
+        </w:numPr>
+        <w:spacing w:before="100" w:beforeAutospacing="1" w:after="100" w:afterAutospacing="1" w:line="240" w:lineRule="auto"/>
+        <w:rPr>
+          <w:lang w:val="en-GB"/>
+        </w:rPr>
+      </w:pPr>
+      <w:r>
+        <w:rPr>
+          <w:lang w:val="en-GB"/>
+        </w:rPr>
+        <w:t>Test List</w:t>
+      </w:r>
+    </w:p>
+    <w:p>
+      <w:pPr>
+        <w:numPr>
+          <w:ilvl w:val="2"/>
+          <w:numId w:val="25"/>
+        </w:numPr>
+        <w:spacing w:before="100" w:beforeAutospacing="1" w:after="100" w:afterAutospacing="1" w:line="240" w:lineRule="auto"/>
+        <w:rPr>
+          <w:lang w:val="en-GB"/>
+        </w:rPr>
+      </w:pPr>
+      <w:r>
+        <w:rPr>
+          <w:lang w:val="en-GB"/>
+        </w:rPr>
+        <w:t>Only questions</w:t>
+      </w:r>
+    </w:p>
+    <w:p>
+      <w:pPr>
+        <w:numPr>
+          <w:ilvl w:val="0"/>
+          <w:numId w:val="25"/>
+        </w:numPr>
+        <w:spacing w:before="100" w:beforeAutospacing="1" w:after="100" w:afterAutospacing="1" w:line="240" w:lineRule="auto"/>
+        <w:rPr>
+          <w:lang w:val="en-GB"/>
+        </w:rPr>
+      </w:pPr>
+      <w:r>
+        <w:rPr>
+          <w:lang w:val="en-GB"/>
+        </w:rPr>
+        <w:t>Student Play Assignment Page (</w:t>
+      </w:r>
+      <w:r>
+        <w:rPr>
+          <w:lang w:val="en-GB"/>
+        </w:rPr>
+        <w:t>5 days - hard)</w:t>
+      </w:r>
+    </w:p>
+    <w:p>
+      <w:pPr>
+        <w:numPr>
+          <w:ilvl w:val="1"/>
+          <w:numId w:val="25"/>
+        </w:numPr>
+        <w:spacing w:before="100" w:beforeAutospacing="1" w:after="100" w:afterAutospacing="1" w:line="240" w:lineRule="auto"/>
+        <w:rPr>
+          <w:lang w:val="en-GB"/>
+        </w:rPr>
+      </w:pPr>
+      <w:r>
+        <w:rPr>
+          <w:lang w:val="en-GB"/>
+        </w:rPr>
+        <w:t>If questions assignment</w:t>
+      </w:r>
+    </w:p>
+    <w:p>
+      <w:pPr>
+        <w:numPr>
+          <w:ilvl w:val="2"/>
+          <w:numId w:val="25"/>
+        </w:numPr>
+        <w:spacing w:before="100" w:beforeAutospacing="1" w:after="100" w:afterAutospacing="1" w:line="240" w:lineRule="auto"/>
+        <w:rPr>
+          <w:lang w:val="en-GB"/>
+        </w:rPr>
+      </w:pPr>
+      <w:r>
+        <w:rPr>
+          <w:lang w:val="en-GB"/>
+        </w:rPr>
+        <w:t>Answers</w:t>
+      </w:r>
+      <w:r>
+        <w:rPr>
+          <w:lang w:val="en-GB"/>
+        </w:rPr>
+        <w:t xml:space="preserve"> question (set), submit button.</w:t>
+      </w:r>
+    </w:p>
+    <w:p>
+      <w:pPr>
+        <w:numPr>
+          <w:ilvl w:val="2"/>
+          <w:numId w:val="25"/>
+        </w:numPr>
+        <w:spacing w:before="100" w:beforeAutospacing="1" w:after="100" w:afterAutospacing="1" w:line="240" w:lineRule="auto"/>
+        <w:rPr>
+          <w:lang w:val="en-GB"/>
+        </w:rPr>
+      </w:pPr>
+      <w:r>
+        <w:rPr>
+          <w:lang w:val="en-GB"/>
+        </w:rPr>
+        <w:t>One question at a time</w:t>
+      </w:r>
+    </w:p>
+    <w:p>
+      <w:pPr>
+        <w:numPr>
+          <w:ilvl w:val="2"/>
+          <w:numId w:val="25"/>
+        </w:numPr>
+        <w:spacing w:before="100" w:beforeAutospacing="1" w:after="100" w:afterAutospacing="1" w:line="240" w:lineRule="auto"/>
+        <w:rPr>
+          <w:lang w:val="en-GB"/>
+        </w:rPr>
+      </w:pPr>
+      <w:r>
+        <w:rPr>
+          <w:lang w:val="en-GB"/>
+        </w:rPr>
+        <w:t>Four multiple choice questions</w:t>
+      </w:r>
+    </w:p>
+    <w:p>
+      <w:pPr>
+        <w:numPr>
+          <w:ilvl w:val="2"/>
+          <w:numId w:val="25"/>
+        </w:numPr>
+        <w:spacing w:before="100" w:beforeAutospacing="1" w:after="100" w:afterAutospacing="1" w:line="240" w:lineRule="auto"/>
+        <w:rPr>
+          <w:lang w:val="en-GB"/>
+        </w:rPr>
+      </w:pPr>
+      <w:r>
+        <w:rPr>
+          <w:lang w:val="en-GB"/>
+        </w:rPr>
+        <w:t>At end display score</w:t>
+      </w:r>
+    </w:p>
+    <w:p>
+      <w:pPr>
+        <w:numPr>
+          <w:ilvl w:val="1"/>
+          <w:numId w:val="25"/>
+        </w:numPr>
+        <w:spacing w:before="100" w:beforeAutospacing="1" w:after="100" w:afterAutospacing="1" w:line="240" w:lineRule="auto"/>
+        <w:rPr>
+          <w:lang w:val="en-GB"/>
+        </w:rPr>
+      </w:pPr>
+      <w:r>
+        <w:rPr>
+          <w:lang w:val="en-GB"/>
+        </w:rPr>
+        <w:t>If description page</w:t>
+      </w:r>
+    </w:p>
+    <w:p>
+      <w:pPr>
+        <w:numPr>
+          <w:ilvl w:val="2"/>
+          <w:numId w:val="25"/>
+        </w:numPr>
+        <w:spacing w:before="100" w:beforeAutospacing="1" w:after="100" w:afterAutospacing="1" w:line="240" w:lineRule="auto"/>
+        <w:rPr>
+          <w:lang w:val="en-GB"/>
+        </w:rPr>
+      </w:pPr>
+      <w:r>
+        <w:rPr>
+          <w:lang w:val="en-GB"/>
+        </w:rPr>
+        <w:t>Just display description</w:t>
+      </w:r>
+    </w:p>
+    <w:p>
+      <w:pPr>
+        <w:spacing w:before="100" w:beforeAutospacing="1" w:after="100" w:afterAutospacing="1" w:line="240" w:lineRule="auto"/>
+        <w:rPr>
+          <w:lang w:val="en-GB"/>
+        </w:rPr>
+      </w:pPr>
+    </w:p>
+    <w:p>
+      <w:pPr>
+        <w:spacing w:before="100" w:beforeAutospacing="1" w:after="100" w:afterAutospacing="1" w:line="240" w:lineRule="auto"/>
+        <w:rPr>
+          <w:lang w:val="en-GB"/>
+        </w:rPr>
+      </w:pPr>
+    </w:p>
+    <w:p>
+      <w:pPr>
+        <w:spacing w:before="100" w:beforeAutospacing="1" w:after="100" w:afterAutospacing="1" w:line="240" w:lineRule="auto"/>
+        <w:rPr>
+          <w:lang w:val="en-GB"/>
+        </w:rPr>
+      </w:pPr>
     </w:p>
     <w:p/>
     <w:p>
@@ -2539,7 +2656,11 @@
           </w:tcPr>
           <w:p>
             <w:r>
-              <w:t>Finished Teacher Header Buttons, finished Teacher Skills Report page, finished Teacher Assignments Report Page, and finished Teacher Create Assignment Page</w:t>
+              <w:t xml:space="preserve">Finished Teacher Header </w:t>
+            </w:r>
+            <w:r>
+              <w:lastRenderedPageBreak/>
+              <w:t>Buttons, finished Teacher Skills Report page, finished Teacher Assignments Report Page, and finished Teacher Create Assignment Page</w:t>
             </w:r>
           </w:p>
         </w:tc>
@@ -2549,24 +2670,120 @@
           </w:tcPr>
           <w:p>
             <w:r>
+              <w:lastRenderedPageBreak/>
               <w:t>20</w:t>
             </w:r>
           </w:p>
         </w:tc>
       </w:tr>
+      <w:tr>
+        <w:trPr>
+          <w:trHeight w:val="228"/>
+        </w:trPr>
+        <w:tc>
+          <w:tcPr>
+            <w:tcW w:w="1548" w:type="dxa"/>
+          </w:tcPr>
+          <w:p>
+            <w:r>
+              <w:t>11/27; 2-4</w:t>
+            </w:r>
+          </w:p>
+        </w:tc>
+        <w:tc>
+          <w:tcPr>
+            <w:tcW w:w="1619" w:type="dxa"/>
+          </w:tcPr>
+          <w:p>
+            <w:r>
+              <w:t>All Members</w:t>
+            </w:r>
+          </w:p>
+        </w:tc>
+        <w:tc>
+          <w:tcPr>
+            <w:tcW w:w="1619" w:type="dxa"/>
+          </w:tcPr>
+          <w:p/>
+        </w:tc>
+        <w:tc>
+          <w:tcPr>
+            <w:tcW w:w="1680" w:type="dxa"/>
+          </w:tcPr>
+          <w:p>
+            <w:r>
+              <w:t>Worked on Teacher Create Assignment Page, Teacher Home, and Student Group Page</w:t>
+            </w:r>
+          </w:p>
+        </w:tc>
+        <w:tc>
+          <w:tcPr>
+            <w:tcW w:w="1824" w:type="dxa"/>
+          </w:tcPr>
+          <w:p>
+            <w:r>
+              <w:t>12</w:t>
+            </w:r>
+          </w:p>
+        </w:tc>
+      </w:tr>
+      <w:tr>
+        <w:trPr>
+          <w:trHeight w:val="228"/>
+        </w:trPr>
+        <w:tc>
+          <w:tcPr>
+            <w:tcW w:w="1548" w:type="dxa"/>
+          </w:tcPr>
+          <w:p>
+            <w:r>
+              <w:t>11/29</w:t>
+            </w:r>
+          </w:p>
+        </w:tc>
+        <w:tc>
+          <w:tcPr>
+            <w:tcW w:w="1619" w:type="dxa"/>
+          </w:tcPr>
+          <w:p>
+            <w:r>
+              <w:t>All Members</w:t>
+            </w:r>
+          </w:p>
+        </w:tc>
+        <w:tc>
+          <w:tcPr>
+            <w:tcW w:w="1619" w:type="dxa"/>
+          </w:tcPr>
+          <w:p/>
+        </w:tc>
+        <w:tc>
+          <w:tcPr>
+            <w:tcW w:w="1680" w:type="dxa"/>
+          </w:tcPr>
+          <w:p>
+            <w:r>
+              <w:t>Worked on Teacher Create Assignment Page, Teacher Home, and Student Group Page</w:t>
+            </w:r>
+          </w:p>
+        </w:tc>
+        <w:tc>
+          <w:tcPr>
+            <w:tcW w:w="1824" w:type="dxa"/>
+          </w:tcPr>
+          <w:p/>
+        </w:tc>
+      </w:tr>
     </w:tbl>
     <w:p>
       <w:pPr>
         <w:pStyle w:val="Heading1"/>
       </w:pPr>
       <w:r>
-        <w:lastRenderedPageBreak/>
         <w:t>Plan for Pair Programming</w:t>
       </w:r>
     </w:p>
     <w:p>
-      <w:bookmarkStart w:id="5" w:name="_GoBack"/>
-      <w:bookmarkEnd w:id="5"/>
       <w:r>
         <w:t>We can split our group into small groups (2 people and 3 people) so that it will be easier to do pair programming.</w:t>
       </w:r>
@@ -2671,6 +2888,7 @@
         <w:pStyle w:val="Heading1"/>
       </w:pPr>
       <w:r>
+        <w:lastRenderedPageBreak/>
         <w:t>References</w:t>
       </w:r>
     </w:p>
@@ -2754,7 +2972,7 @@
       <w:rPr>
         <w:noProof/>
       </w:rPr>
-      <w:t>4</w:t>
+      <w:t>5</w:t>
     </w:r>
     <w:r>
       <w:fldChar w:fldCharType="end"/>
@@ -2953,7 +3171,7 @@
         <w:ind w:left="360" w:hanging="360"/>
       </w:pPr>
     </w:lvl>
-    <w:lvl w:ilvl="1" w:tplc="04090019" w:tentative="1">
+    <w:lvl w:ilvl="1" w:tplc="04090019">
       <w:start w:val="1"/>
       <w:numFmt w:val="lowerLetter"/>
       <w:lvlText w:val="%2."/>
@@ -2962,7 +3180,7 @@
         <w:ind w:left="720" w:hanging="360"/>
       </w:pPr>
     </w:lvl>
-    <w:lvl w:ilvl="2" w:tplc="0409001B" w:tentative="1">
+    <w:lvl w:ilvl="2" w:tplc="0409001B">
       <w:start w:val="1"/>
       <w:numFmt w:val="lowerRoman"/>
       <w:lvlText w:val="%3."/>
@@ -3500,7 +3718,7 @@
         <w:ind w:left="1440" w:hanging="360"/>
       </w:pPr>
     </w:lvl>
-    <w:lvl w:ilvl="1" w:tplc="04090019" w:tentative="1">
+    <w:lvl w:ilvl="1" w:tplc="04090019">
       <w:start w:val="1"/>
       <w:numFmt w:val="lowerLetter"/>
       <w:lvlText w:val="%2."/>
@@ -3509,7 +3727,7 @@
         <w:ind w:left="2160" w:hanging="360"/>
       </w:pPr>
     </w:lvl>
-    <w:lvl w:ilvl="2" w:tplc="0409001B" w:tentative="1">
+    <w:lvl w:ilvl="2" w:tplc="0409001B">
       <w:start w:val="1"/>
       <w:numFmt w:val="lowerRoman"/>
       <w:lvlText w:val="%3."/>
@@ -6318,6 +6536,141 @@
 </file>
 
 <file path=customXml/item2.xml><?xml version="1.0" encoding="utf-8"?>
+<p:properties xmlns:p="http://schemas.microsoft.com/office/2006/metadata/properties" xmlns:xsi="http://www.w3.org/2001/XMLSchema-instance" xmlns:pc="http://schemas.microsoft.com/office/infopath/2007/PartnerControls">
+  <documentManagement>
+    <DirectSourceMarket xmlns="4873beb7-5857-4685-be1f-d57550cc96cc" xsi:nil="true"/>
+    <ApprovalStatus xmlns="4873beb7-5857-4685-be1f-d57550cc96cc">InProgress</ApprovalStatus>
+    <MarketSpecific xmlns="4873beb7-5857-4685-be1f-d57550cc96cc">false</MarketSpecific>
+    <LocComments xmlns="4873beb7-5857-4685-be1f-d57550cc96cc" xsi:nil="true"/>
+    <ThumbnailAssetId xmlns="4873beb7-5857-4685-be1f-d57550cc96cc" xsi:nil="true"/>
+    <PrimaryImageGen xmlns="4873beb7-5857-4685-be1f-d57550cc96cc">true</PrimaryImageGen>
+    <LegacyData xmlns="4873beb7-5857-4685-be1f-d57550cc96cc" xsi:nil="true"/>
+    <LocRecommendedHandoff xmlns="4873beb7-5857-4685-be1f-d57550cc96cc" xsi:nil="true"/>
+    <BusinessGroup xmlns="4873beb7-5857-4685-be1f-d57550cc96cc" xsi:nil="true"/>
+    <BlockPublish xmlns="4873beb7-5857-4685-be1f-d57550cc96cc">false</BlockPublish>
+    <TPFriendlyName xmlns="4873beb7-5857-4685-be1f-d57550cc96cc" xsi:nil="true"/>
+    <NumericId xmlns="4873beb7-5857-4685-be1f-d57550cc96cc" xsi:nil="true"/>
+    <APEditor xmlns="4873beb7-5857-4685-be1f-d57550cc96cc">
+      <UserInfo>
+        <DisplayName/>
+        <AccountId xsi:nil="true"/>
+        <AccountType/>
+      </UserInfo>
+    </APEditor>
+    <SourceTitle xmlns="4873beb7-5857-4685-be1f-d57550cc96cc" xsi:nil="true"/>
+    <OpenTemplate xmlns="4873beb7-5857-4685-be1f-d57550cc96cc">true</OpenTemplate>
+    <UALocComments xmlns="4873beb7-5857-4685-be1f-d57550cc96cc" xsi:nil="true"/>
+    <ParentAssetId xmlns="4873beb7-5857-4685-be1f-d57550cc96cc" xsi:nil="true"/>
+    <IntlLangReviewDate xmlns="4873beb7-5857-4685-be1f-d57550cc96cc" xsi:nil="true"/>
+    <FeatureTagsTaxHTField0 xmlns="4873beb7-5857-4685-be1f-d57550cc96cc">
+      <Terms xmlns="http://schemas.microsoft.com/office/infopath/2007/PartnerControls"/>
+    </FeatureTagsTaxHTField0>
+    <PublishStatusLookup xmlns="4873beb7-5857-4685-be1f-d57550cc96cc">
+      <Value>1562104</Value>
+    </PublishStatusLookup>
+    <Providers xmlns="4873beb7-5857-4685-be1f-d57550cc96cc" xsi:nil="true"/>
+    <MachineTranslated xmlns="4873beb7-5857-4685-be1f-d57550cc96cc">false</MachineTranslated>
+    <OriginalSourceMarket xmlns="4873beb7-5857-4685-be1f-d57550cc96cc" xsi:nil="true"/>
+    <APDescription xmlns="4873beb7-5857-4685-be1f-d57550cc96cc" xsi:nil="true"/>
+    <ClipArtFilename xmlns="4873beb7-5857-4685-be1f-d57550cc96cc" xsi:nil="true"/>
+    <ContentItem xmlns="4873beb7-5857-4685-be1f-d57550cc96cc" xsi:nil="true"/>
+    <TPInstallLocation xmlns="4873beb7-5857-4685-be1f-d57550cc96cc" xsi:nil="true"/>
+    <PublishTargets xmlns="4873beb7-5857-4685-be1f-d57550cc96cc">OfficeOnlineVNext</PublishTargets>
+    <TimesCloned xmlns="4873beb7-5857-4685-be1f-d57550cc96cc" xsi:nil="true"/>
+    <AssetStart xmlns="4873beb7-5857-4685-be1f-d57550cc96cc">2012-05-03T20:06:00+00:00</AssetStart>
+    <Provider xmlns="4873beb7-5857-4685-be1f-d57550cc96cc" xsi:nil="true"/>
+    <AcquiredFrom xmlns="4873beb7-5857-4685-be1f-d57550cc96cc">Internal MS</AcquiredFrom>
+    <FriendlyTitle xmlns="4873beb7-5857-4685-be1f-d57550cc96cc" xsi:nil="true"/>
+    <LastHandOff xmlns="4873beb7-5857-4685-be1f-d57550cc96cc" xsi:nil="true"/>
+    <TPClientViewer xmlns="4873beb7-5857-4685-be1f-d57550cc96cc" xsi:nil="true"/>
+    <UACurrentWords xmlns="4873beb7-5857-4685-be1f-d57550cc96cc" xsi:nil="true"/>
+    <ArtSampleDocs xmlns="4873beb7-5857-4685-be1f-d57550cc96cc" xsi:nil="true"/>
+    <UALocRecommendation xmlns="4873beb7-5857-4685-be1f-d57550cc96cc">Localize</UALocRecommendation>
+    <Manager xmlns="4873beb7-5857-4685-be1f-d57550cc96cc" xsi:nil="true"/>
+    <ShowIn xmlns="4873beb7-5857-4685-be1f-d57550cc96cc">Show everywhere</ShowIn>
+    <UANotes xmlns="4873beb7-5857-4685-be1f-d57550cc96cc" xsi:nil="true"/>
+    <TemplateStatus xmlns="4873beb7-5857-4685-be1f-d57550cc96cc">Complete</TemplateStatus>
+    <InternalTagsTaxHTField0 xmlns="4873beb7-5857-4685-be1f-d57550cc96cc">
+      <Terms xmlns="http://schemas.microsoft.com/office/infopath/2007/PartnerControls"/>
+    </InternalTagsTaxHTField0>
+    <CSXHash xmlns="4873beb7-5857-4685-be1f-d57550cc96cc" xsi:nil="true"/>
+    <Downloads xmlns="4873beb7-5857-4685-be1f-d57550cc96cc">0</Downloads>
+    <VoteCount xmlns="4873beb7-5857-4685-be1f-d57550cc96cc" xsi:nil="true"/>
+    <OOCacheId xmlns="4873beb7-5857-4685-be1f-d57550cc96cc" xsi:nil="true"/>
+    <IsDeleted xmlns="4873beb7-5857-4685-be1f-d57550cc96cc">false</IsDeleted>
+    <AssetExpire xmlns="4873beb7-5857-4685-be1f-d57550cc96cc">2029-01-01T08:00:00+00:00</AssetExpire>
+    <DSATActionTaken xmlns="4873beb7-5857-4685-be1f-d57550cc96cc" xsi:nil="true"/>
+    <CSXSubmissionMarket xmlns="4873beb7-5857-4685-be1f-d57550cc96cc" xsi:nil="true"/>
+    <TPExecutable xmlns="4873beb7-5857-4685-be1f-d57550cc96cc" xsi:nil="true"/>
+    <SubmitterId xmlns="4873beb7-5857-4685-be1f-d57550cc96cc" xsi:nil="true"/>
+    <EditorialTags xmlns="4873beb7-5857-4685-be1f-d57550cc96cc" xsi:nil="true"/>
+    <ApprovalLog xmlns="4873beb7-5857-4685-be1f-d57550cc96cc" xsi:nil="true"/>
+    <AssetType xmlns="4873beb7-5857-4685-be1f-d57550cc96cc">TP</AssetType>
+    <BugNumber xmlns="4873beb7-5857-4685-be1f-d57550cc96cc" xsi:nil="true"/>
+    <CSXSubmissionDate xmlns="4873beb7-5857-4685-be1f-d57550cc96cc" xsi:nil="true"/>
+    <CSXUpdate xmlns="4873beb7-5857-4685-be1f-d57550cc96cc">false</CSXUpdate>
+    <Milestone xmlns="4873beb7-5857-4685-be1f-d57550cc96cc" xsi:nil="true"/>
+    <RecommendationsModifier xmlns="4873beb7-5857-4685-be1f-d57550cc96cc" xsi:nil="true"/>
+    <OriginAsset xmlns="4873beb7-5857-4685-be1f-d57550cc96cc" xsi:nil="true"/>
+    <TPComponent xmlns="4873beb7-5857-4685-be1f-d57550cc96cc" xsi:nil="true"/>
+    <AssetId xmlns="4873beb7-5857-4685-be1f-d57550cc96cc">TP102892830</AssetId>
+    <IntlLocPriority xmlns="4873beb7-5857-4685-be1f-d57550cc96cc" xsi:nil="true"/>
+    <PolicheckWords xmlns="4873beb7-5857-4685-be1f-d57550cc96cc" xsi:nil="true"/>
+    <TPLaunchHelpLink xmlns="4873beb7-5857-4685-be1f-d57550cc96cc" xsi:nil="true"/>
+    <TPApplication xmlns="4873beb7-5857-4685-be1f-d57550cc96cc" xsi:nil="true"/>
+    <CrawlForDependencies xmlns="4873beb7-5857-4685-be1f-d57550cc96cc">false</CrawlForDependencies>
+    <HandoffToMSDN xmlns="4873beb7-5857-4685-be1f-d57550cc96cc" xsi:nil="true"/>
+    <PlannedPubDate xmlns="4873beb7-5857-4685-be1f-d57550cc96cc" xsi:nil="true"/>
+    <IntlLangReviewer xmlns="4873beb7-5857-4685-be1f-d57550cc96cc" xsi:nil="true"/>
+    <TrustLevel xmlns="4873beb7-5857-4685-be1f-d57550cc96cc">1 Microsoft Managed Content</TrustLevel>
+    <LocLastLocAttemptVersionLookup xmlns="4873beb7-5857-4685-be1f-d57550cc96cc">834953</LocLastLocAttemptVersionLookup>
+    <IsSearchable xmlns="4873beb7-5857-4685-be1f-d57550cc96cc">true</IsSearchable>
+    <TemplateTemplateType xmlns="4873beb7-5857-4685-be1f-d57550cc96cc">Word Document Template</TemplateTemplateType>
+    <CampaignTagsTaxHTField0 xmlns="4873beb7-5857-4685-be1f-d57550cc96cc">
+      <Terms xmlns="http://schemas.microsoft.com/office/infopath/2007/PartnerControls"/>
+    </CampaignTagsTaxHTField0>
+    <TPNamespace xmlns="4873beb7-5857-4685-be1f-d57550cc96cc" xsi:nil="true"/>
+    <TaxCatchAll xmlns="4873beb7-5857-4685-be1f-d57550cc96cc"/>
+    <Markets xmlns="4873beb7-5857-4685-be1f-d57550cc96cc"/>
+    <UAProjectedTotalWords xmlns="4873beb7-5857-4685-be1f-d57550cc96cc" xsi:nil="true"/>
+    <IntlLangReview xmlns="4873beb7-5857-4685-be1f-d57550cc96cc">false</IntlLangReview>
+    <OutputCachingOn xmlns="4873beb7-5857-4685-be1f-d57550cc96cc">false</OutputCachingOn>
+    <AverageRating xmlns="4873beb7-5857-4685-be1f-d57550cc96cc" xsi:nil="true"/>
+    <LocMarketGroupTiers2 xmlns="4873beb7-5857-4685-be1f-d57550cc96cc" xsi:nil="true"/>
+    <APAuthor xmlns="4873beb7-5857-4685-be1f-d57550cc96cc">
+      <UserInfo>
+        <DisplayName>REDMOND\v-sa</DisplayName>
+        <AccountId>2467</AccountId>
+        <AccountType/>
+      </UserInfo>
+    </APAuthor>
+    <LocManualTestRequired xmlns="4873beb7-5857-4685-be1f-d57550cc96cc">false</LocManualTestRequired>
+    <TPCommandLine xmlns="4873beb7-5857-4685-be1f-d57550cc96cc" xsi:nil="true"/>
+    <TPAppVersion xmlns="4873beb7-5857-4685-be1f-d57550cc96cc" xsi:nil="true"/>
+    <EditorialStatus xmlns="4873beb7-5857-4685-be1f-d57550cc96cc">Complete</EditorialStatus>
+    <LastModifiedDateTime xmlns="4873beb7-5857-4685-be1f-d57550cc96cc" xsi:nil="true"/>
+    <ScenarioTagsTaxHTField0 xmlns="4873beb7-5857-4685-be1f-d57550cc96cc">
+      <Terms xmlns="http://schemas.microsoft.com/office/infopath/2007/PartnerControls"/>
+    </ScenarioTagsTaxHTField0>
+    <OriginalRelease xmlns="4873beb7-5857-4685-be1f-d57550cc96cc">15</OriginalRelease>
+    <TPLaunchHelpLinkType xmlns="4873beb7-5857-4685-be1f-d57550cc96cc">Template</TPLaunchHelpLinkType>
+    <LocalizationTagsTaxHTField0 xmlns="4873beb7-5857-4685-be1f-d57550cc96cc">
+      <Terms xmlns="http://schemas.microsoft.com/office/infopath/2007/PartnerControls"/>
+    </LocalizationTagsTaxHTField0>
+  </documentManagement>
+</p:properties>
+</file>
+
+<file path=customXml/item3.xml><?xml version="1.0" encoding="utf-8"?>
+<?mso-contentType ?>
+<FormTemplates xmlns="http://schemas.microsoft.com/sharepoint/v3/contenttype/forms">
+  <Display>DocumentLibraryForm</Display>
+  <Edit>AssetEditForm</Edit>
+  <New>DocumentLibraryForm</New>
+</FormTemplates>
+</file>
+
+<file path=customXml/item4.xml><?xml version="1.0" encoding="utf-8"?>
 <ct:contentTypeSchema xmlns:ct="http://schemas.microsoft.com/office/2006/metadata/contentType" xmlns:ma="http://schemas.microsoft.com/office/2006/metadata/properties/metaAttributes" ct:_="" ma:_="" ma:contentTypeName="TemplateFile" ma:contentTypeID="0x0101006EDDDB5EE6D98C44930B742096920B300400F5B6D36B3EF94B4E9A635CDF2A18F5B8" ma:contentTypeVersion="72" ma:contentTypeDescription="Create a new document." ma:contentTypeScope="" ma:versionID="a23e56308344d904b51738559c3d67c9">
   <xsd:schema xmlns:xsd="http://www.w3.org/2001/XMLSchema" xmlns:xs="http://www.w3.org/2001/XMLSchema" xmlns:p="http://schemas.microsoft.com/office/2006/metadata/properties" xmlns:ns2="4873beb7-5857-4685-be1f-d57550cc96cc" targetNamespace="http://schemas.microsoft.com/office/2006/metadata/properties" ma:root="true" ma:fieldsID="cd0908cc4600e77bf5da051303e00c8d" ns2:_="">
     <xsd:import namespace="4873beb7-5857-4685-be1f-d57550cc96cc"/>
@@ -7357,141 +7710,6 @@
 </ct:contentTypeSchema>
 </file>
 
-<file path=customXml/item3.xml><?xml version="1.0" encoding="utf-8"?>
-<?mso-contentType ?>
-<FormTemplates xmlns="http://schemas.microsoft.com/sharepoint/v3/contenttype/forms">
-  <Display>DocumentLibraryForm</Display>
-  <Edit>AssetEditForm</Edit>
-  <New>DocumentLibraryForm</New>
-</FormTemplates>
-</file>
-
-<file path=customXml/item4.xml><?xml version="1.0" encoding="utf-8"?>
-<p:properties xmlns:p="http://schemas.microsoft.com/office/2006/metadata/properties" xmlns:xsi="http://www.w3.org/2001/XMLSchema-instance" xmlns:pc="http://schemas.microsoft.com/office/infopath/2007/PartnerControls">
-  <documentManagement>
-    <DirectSourceMarket xmlns="4873beb7-5857-4685-be1f-d57550cc96cc" xsi:nil="true"/>
-    <ApprovalStatus xmlns="4873beb7-5857-4685-be1f-d57550cc96cc">InProgress</ApprovalStatus>
-    <MarketSpecific xmlns="4873beb7-5857-4685-be1f-d57550cc96cc">false</MarketSpecific>
-    <LocComments xmlns="4873beb7-5857-4685-be1f-d57550cc96cc" xsi:nil="true"/>
-    <ThumbnailAssetId xmlns="4873beb7-5857-4685-be1f-d57550cc96cc" xsi:nil="true"/>
-    <PrimaryImageGen xmlns="4873beb7-5857-4685-be1f-d57550cc96cc">true</PrimaryImageGen>
-    <LegacyData xmlns="4873beb7-5857-4685-be1f-d57550cc96cc" xsi:nil="true"/>
-    <LocRecommendedHandoff xmlns="4873beb7-5857-4685-be1f-d57550cc96cc" xsi:nil="true"/>
-    <BusinessGroup xmlns="4873beb7-5857-4685-be1f-d57550cc96cc" xsi:nil="true"/>
-    <BlockPublish xmlns="4873beb7-5857-4685-be1f-d57550cc96cc">false</BlockPublish>
-    <TPFriendlyName xmlns="4873beb7-5857-4685-be1f-d57550cc96cc" xsi:nil="true"/>
-    <NumericId xmlns="4873beb7-5857-4685-be1f-d57550cc96cc" xsi:nil="true"/>
-    <APEditor xmlns="4873beb7-5857-4685-be1f-d57550cc96cc">
-      <UserInfo>
-        <DisplayName/>
-        <AccountId xsi:nil="true"/>
-        <AccountType/>
-      </UserInfo>
-    </APEditor>
-    <SourceTitle xmlns="4873beb7-5857-4685-be1f-d57550cc96cc" xsi:nil="true"/>
-    <OpenTemplate xmlns="4873beb7-5857-4685-be1f-d57550cc96cc">true</OpenTemplate>
-    <UALocComments xmlns="4873beb7-5857-4685-be1f-d57550cc96cc" xsi:nil="true"/>
-    <ParentAssetId xmlns="4873beb7-5857-4685-be1f-d57550cc96cc" xsi:nil="true"/>
-    <IntlLangReviewDate xmlns="4873beb7-5857-4685-be1f-d57550cc96cc" xsi:nil="true"/>
-    <FeatureTagsTaxHTField0 xmlns="4873beb7-5857-4685-be1f-d57550cc96cc">
-      <Terms xmlns="http://schemas.microsoft.com/office/infopath/2007/PartnerControls"/>
-    </FeatureTagsTaxHTField0>
-    <PublishStatusLookup xmlns="4873beb7-5857-4685-be1f-d57550cc96cc">
-      <Value>1562104</Value>
-    </PublishStatusLookup>
-    <Providers xmlns="4873beb7-5857-4685-be1f-d57550cc96cc" xsi:nil="true"/>
-    <MachineTranslated xmlns="4873beb7-5857-4685-be1f-d57550cc96cc">false</MachineTranslated>
-    <OriginalSourceMarket xmlns="4873beb7-5857-4685-be1f-d57550cc96cc" xsi:nil="true"/>
-    <APDescription xmlns="4873beb7-5857-4685-be1f-d57550cc96cc" xsi:nil="true"/>
-    <ClipArtFilename xmlns="4873beb7-5857-4685-be1f-d57550cc96cc" xsi:nil="true"/>
-    <ContentItem xmlns="4873beb7-5857-4685-be1f-d57550cc96cc" xsi:nil="true"/>
-    <TPInstallLocation xmlns="4873beb7-5857-4685-be1f-d57550cc96cc" xsi:nil="true"/>
-    <PublishTargets xmlns="4873beb7-5857-4685-be1f-d57550cc96cc">OfficeOnlineVNext</PublishTargets>
-    <TimesCloned xmlns="4873beb7-5857-4685-be1f-d57550cc96cc" xsi:nil="true"/>
-    <AssetStart xmlns="4873beb7-5857-4685-be1f-d57550cc96cc">2012-05-03T20:06:00+00:00</AssetStart>
-    <Provider xmlns="4873beb7-5857-4685-be1f-d57550cc96cc" xsi:nil="true"/>
-    <AcquiredFrom xmlns="4873beb7-5857-4685-be1f-d57550cc96cc">Internal MS</AcquiredFrom>
-    <FriendlyTitle xmlns="4873beb7-5857-4685-be1f-d57550cc96cc" xsi:nil="true"/>
-    <LastHandOff xmlns="4873beb7-5857-4685-be1f-d57550cc96cc" xsi:nil="true"/>
-    <TPClientViewer xmlns="4873beb7-5857-4685-be1f-d57550cc96cc" xsi:nil="true"/>
-    <UACurrentWords xmlns="4873beb7-5857-4685-be1f-d57550cc96cc" xsi:nil="true"/>
-    <ArtSampleDocs xmlns="4873beb7-5857-4685-be1f-d57550cc96cc" xsi:nil="true"/>
-    <UALocRecommendation xmlns="4873beb7-5857-4685-be1f-d57550cc96cc">Localize</UALocRecommendation>
-    <Manager xmlns="4873beb7-5857-4685-be1f-d57550cc96cc" xsi:nil="true"/>
-    <ShowIn xmlns="4873beb7-5857-4685-be1f-d57550cc96cc">Show everywhere</ShowIn>
-    <UANotes xmlns="4873beb7-5857-4685-be1f-d57550cc96cc" xsi:nil="true"/>
-    <TemplateStatus xmlns="4873beb7-5857-4685-be1f-d57550cc96cc">Complete</TemplateStatus>
-    <InternalTagsTaxHTField0 xmlns="4873beb7-5857-4685-be1f-d57550cc96cc">
-      <Terms xmlns="http://schemas.microsoft.com/office/infopath/2007/PartnerControls"/>
-    </InternalTagsTaxHTField0>
-    <CSXHash xmlns="4873beb7-5857-4685-be1f-d57550cc96cc" xsi:nil="true"/>
-    <Downloads xmlns="4873beb7-5857-4685-be1f-d57550cc96cc">0</Downloads>
-    <VoteCount xmlns="4873beb7-5857-4685-be1f-d57550cc96cc" xsi:nil="true"/>
-    <OOCacheId xmlns="4873beb7-5857-4685-be1f-d57550cc96cc" xsi:nil="true"/>
-    <IsDeleted xmlns="4873beb7-5857-4685-be1f-d57550cc96cc">false</IsDeleted>
-    <AssetExpire xmlns="4873beb7-5857-4685-be1f-d57550cc96cc">2029-01-01T08:00:00+00:00</AssetExpire>
-    <DSATActionTaken xmlns="4873beb7-5857-4685-be1f-d57550cc96cc" xsi:nil="true"/>
-    <CSXSubmissionMarket xmlns="4873beb7-5857-4685-be1f-d57550cc96cc" xsi:nil="true"/>
-    <TPExecutable xmlns="4873beb7-5857-4685-be1f-d57550cc96cc" xsi:nil="true"/>
-    <SubmitterId xmlns="4873beb7-5857-4685-be1f-d57550cc96cc" xsi:nil="true"/>
-    <EditorialTags xmlns="4873beb7-5857-4685-be1f-d57550cc96cc" xsi:nil="true"/>
-    <ApprovalLog xmlns="4873beb7-5857-4685-be1f-d57550cc96cc" xsi:nil="true"/>
-    <AssetType xmlns="4873beb7-5857-4685-be1f-d57550cc96cc">TP</AssetType>
-    <BugNumber xmlns="4873beb7-5857-4685-be1f-d57550cc96cc" xsi:nil="true"/>
-    <CSXSubmissionDate xmlns="4873beb7-5857-4685-be1f-d57550cc96cc" xsi:nil="true"/>
-    <CSXUpdate xmlns="4873beb7-5857-4685-be1f-d57550cc96cc">false</CSXUpdate>
-    <Milestone xmlns="4873beb7-5857-4685-be1f-d57550cc96cc" xsi:nil="true"/>
-    <RecommendationsModifier xmlns="4873beb7-5857-4685-be1f-d57550cc96cc" xsi:nil="true"/>
-    <OriginAsset xmlns="4873beb7-5857-4685-be1f-d57550cc96cc" xsi:nil="true"/>
-    <TPComponent xmlns="4873beb7-5857-4685-be1f-d57550cc96cc" xsi:nil="true"/>
-    <AssetId xmlns="4873beb7-5857-4685-be1f-d57550cc96cc">TP102892830</AssetId>
-    <IntlLocPriority xmlns="4873beb7-5857-4685-be1f-d57550cc96cc" xsi:nil="true"/>
-    <PolicheckWords xmlns="4873beb7-5857-4685-be1f-d57550cc96cc" xsi:nil="true"/>
-    <TPLaunchHelpLink xmlns="4873beb7-5857-4685-be1f-d57550cc96cc" xsi:nil="true"/>
-    <TPApplication xmlns="4873beb7-5857-4685-be1f-d57550cc96cc" xsi:nil="true"/>
-    <CrawlForDependencies xmlns="4873beb7-5857-4685-be1f-d57550cc96cc">false</CrawlForDependencies>
-    <HandoffToMSDN xmlns="4873beb7-5857-4685-be1f-d57550cc96cc" xsi:nil="true"/>
-    <PlannedPubDate xmlns="4873beb7-5857-4685-be1f-d57550cc96cc" xsi:nil="true"/>
-    <IntlLangReviewer xmlns="4873beb7-5857-4685-be1f-d57550cc96cc" xsi:nil="true"/>
-    <TrustLevel xmlns="4873beb7-5857-4685-be1f-d57550cc96cc">1 Microsoft Managed Content</TrustLevel>
-    <LocLastLocAttemptVersionLookup xmlns="4873beb7-5857-4685-be1f-d57550cc96cc">834953</LocLastLocAttemptVersionLookup>
-    <IsSearchable xmlns="4873beb7-5857-4685-be1f-d57550cc96cc">true</IsSearchable>
-    <TemplateTemplateType xmlns="4873beb7-5857-4685-be1f-d57550cc96cc">Word Document Template</TemplateTemplateType>
-    <CampaignTagsTaxHTField0 xmlns="4873beb7-5857-4685-be1f-d57550cc96cc">
-      <Terms xmlns="http://schemas.microsoft.com/office/infopath/2007/PartnerControls"/>
-    </CampaignTagsTaxHTField0>
-    <TPNamespace xmlns="4873beb7-5857-4685-be1f-d57550cc96cc" xsi:nil="true"/>
-    <TaxCatchAll xmlns="4873beb7-5857-4685-be1f-d57550cc96cc"/>
-    <Markets xmlns="4873beb7-5857-4685-be1f-d57550cc96cc"/>
-    <UAProjectedTotalWords xmlns="4873beb7-5857-4685-be1f-d57550cc96cc" xsi:nil="true"/>
-    <IntlLangReview xmlns="4873beb7-5857-4685-be1f-d57550cc96cc">false</IntlLangReview>
-    <OutputCachingOn xmlns="4873beb7-5857-4685-be1f-d57550cc96cc">false</OutputCachingOn>
-    <AverageRating xmlns="4873beb7-5857-4685-be1f-d57550cc96cc" xsi:nil="true"/>
-    <LocMarketGroupTiers2 xmlns="4873beb7-5857-4685-be1f-d57550cc96cc" xsi:nil="true"/>
-    <APAuthor xmlns="4873beb7-5857-4685-be1f-d57550cc96cc">
-      <UserInfo>
-        <DisplayName>REDMOND\v-sa</DisplayName>
-        <AccountId>2467</AccountId>
-        <AccountType/>
-      </UserInfo>
-    </APAuthor>
-    <LocManualTestRequired xmlns="4873beb7-5857-4685-be1f-d57550cc96cc">false</LocManualTestRequired>
-    <TPCommandLine xmlns="4873beb7-5857-4685-be1f-d57550cc96cc" xsi:nil="true"/>
-    <TPAppVersion xmlns="4873beb7-5857-4685-be1f-d57550cc96cc" xsi:nil="true"/>
-    <EditorialStatus xmlns="4873beb7-5857-4685-be1f-d57550cc96cc">Complete</EditorialStatus>
-    <LastModifiedDateTime xmlns="4873beb7-5857-4685-be1f-d57550cc96cc" xsi:nil="true"/>
-    <ScenarioTagsTaxHTField0 xmlns="4873beb7-5857-4685-be1f-d57550cc96cc">
-      <Terms xmlns="http://schemas.microsoft.com/office/infopath/2007/PartnerControls"/>
-    </ScenarioTagsTaxHTField0>
-    <OriginalRelease xmlns="4873beb7-5857-4685-be1f-d57550cc96cc">15</OriginalRelease>
-    <TPLaunchHelpLinkType xmlns="4873beb7-5857-4685-be1f-d57550cc96cc">Template</TPLaunchHelpLinkType>
-    <LocalizationTagsTaxHTField0 xmlns="4873beb7-5857-4685-be1f-d57550cc96cc">
-      <Terms xmlns="http://schemas.microsoft.com/office/infopath/2007/PartnerControls"/>
-    </LocalizationTagsTaxHTField0>
-  </documentManagement>
-</p:properties>
-</file>
-
 <file path=customXml/item5.xml><?xml version="1.0" encoding="utf-8"?>
 <b:Sources xmlns:b="http://schemas.openxmlformats.org/officeDocument/2006/bibliography" SelectedStyle="\APA.XSL" StyleName="APA"/>
 </file>
@@ -7505,6 +7723,24 @@
 </file>
 
 <file path=customXml/itemProps2.xml><?xml version="1.0" encoding="utf-8"?>
+<ds:datastoreItem xmlns:ds="http://schemas.openxmlformats.org/officeDocument/2006/customXml" ds:itemID="{5807F729-3C35-4A7F-B2D0-C296FFB0F929}">
+  <ds:schemaRefs>
+    <ds:schemaRef ds:uri="http://schemas.microsoft.com/office/2006/metadata/properties"/>
+    <ds:schemaRef ds:uri="http://schemas.microsoft.com/office/infopath/2007/PartnerControls"/>
+    <ds:schemaRef ds:uri="4873beb7-5857-4685-be1f-d57550cc96cc"/>
+  </ds:schemaRefs>
+</ds:datastoreItem>
+</file>
+
+<file path=customXml/itemProps3.xml><?xml version="1.0" encoding="utf-8"?>
+<ds:datastoreItem xmlns:ds="http://schemas.openxmlformats.org/officeDocument/2006/customXml" ds:itemID="{F007D724-CFAE-492B-A71D-931B5BC876B0}">
+  <ds:schemaRefs>
+    <ds:schemaRef ds:uri="http://schemas.microsoft.com/sharepoint/v3/contenttype/forms"/>
+  </ds:schemaRefs>
+</ds:datastoreItem>
+</file>
+
+<file path=customXml/itemProps4.xml><?xml version="1.0" encoding="utf-8"?>
 <ds:datastoreItem xmlns:ds="http://schemas.openxmlformats.org/officeDocument/2006/customXml" ds:itemID="{967C75B8-81C6-4992-B70D-FCDD9A4BE4F0}">
   <ds:schemaRefs>
     <ds:schemaRef ds:uri="http://schemas.microsoft.com/office/2006/metadata/contentType"/>
@@ -7522,26 +7758,8 @@
 </ds:datastoreItem>
 </file>
 
-<file path=customXml/itemProps3.xml><?xml version="1.0" encoding="utf-8"?>
-<ds:datastoreItem xmlns:ds="http://schemas.openxmlformats.org/officeDocument/2006/customXml" ds:itemID="{F007D724-CFAE-492B-A71D-931B5BC876B0}">
-  <ds:schemaRefs>
-    <ds:schemaRef ds:uri="http://schemas.microsoft.com/sharepoint/v3/contenttype/forms"/>
-  </ds:schemaRefs>
-</ds:datastoreItem>
-</file>
-
-<file path=customXml/itemProps4.xml><?xml version="1.0" encoding="utf-8"?>
-<ds:datastoreItem xmlns:ds="http://schemas.openxmlformats.org/officeDocument/2006/customXml" ds:itemID="{5807F729-3C35-4A7F-B2D0-C296FFB0F929}">
-  <ds:schemaRefs>
-    <ds:schemaRef ds:uri="http://schemas.microsoft.com/office/2006/metadata/properties"/>
-    <ds:schemaRef ds:uri="http://schemas.microsoft.com/office/infopath/2007/PartnerControls"/>
-    <ds:schemaRef ds:uri="4873beb7-5857-4685-be1f-d57550cc96cc"/>
-  </ds:schemaRefs>
-</ds:datastoreItem>
-</file>
-
 <file path=customXml/itemProps5.xml><?xml version="1.0" encoding="utf-8"?>
-<ds:datastoreItem xmlns:ds="http://schemas.openxmlformats.org/officeDocument/2006/customXml" ds:itemID="{CFB7A53D-D75E-4131-91B6-968246F7B1D2}">
+<ds:datastoreItem xmlns:ds="http://schemas.openxmlformats.org/officeDocument/2006/customXml" ds:itemID="{57134D3F-935C-4853-B0BB-0DE6E81237E9}">
   <ds:schemaRefs>
     <ds:schemaRef ds:uri="http://schemas.openxmlformats.org/officeDocument/2006/bibliography"/>
   </ds:schemaRefs>

</xml_diff>

<commit_message>
Turned in for release 2
</commit_message>
<xml_diff>
--- a/Report_3_4.docx
+++ b/Report_3_4.docx
@@ -656,77 +656,6 @@
     </w:p>
     <w:p>
       <w:pPr>
-        <w:pStyle w:val="ListParagraph"/>
-        <w:numPr>
-          <w:ilvl w:val="0"/>
-          <w:numId w:val="24"/>
-        </w:numPr>
-      </w:pPr>
-      <w:r>
-        <w:t xml:space="preserve">Moved </w:t>
-      </w:r>
-      <w:r>
-        <w:rPr>
-          <w:lang w:val="en-GB"/>
-        </w:rPr>
-        <w:t>Login Page</w:t>
-      </w:r>
-      <w:r>
-        <w:rPr>
-          <w:lang w:val="en-GB"/>
-        </w:rPr>
-        <w:t xml:space="preserve">, </w:t>
-      </w:r>
-      <w:r>
-        <w:rPr>
-          <w:lang w:val="en-GB"/>
-        </w:rPr>
-        <w:t xml:space="preserve"> </w:t>
-      </w:r>
-      <w:r>
-        <w:rPr>
-          <w:lang w:val="en-GB"/>
-        </w:rPr>
-        <w:t>Student Choose Assignment Page</w:t>
-      </w:r>
-      <w:r>
-        <w:rPr>
-          <w:lang w:val="en-GB"/>
-        </w:rPr>
-        <w:t>, and</w:t>
-      </w:r>
-      <w:r>
-        <w:rPr>
-          <w:lang w:val="en-GB"/>
-        </w:rPr>
-        <w:t xml:space="preserve"> </w:t>
-      </w:r>
-      <w:r>
-        <w:rPr>
-          <w:lang w:val="en-GB"/>
-        </w:rPr>
-        <w:t xml:space="preserve">Student Play Assignment Page </w:t>
-      </w:r>
-      <w:r>
-        <w:t>to Project 4 Release 2</w:t>
-      </w:r>
-    </w:p>
-    <w:p>
-      <w:pPr>
-        <w:pStyle w:val="ListParagraph"/>
-        <w:numPr>
-          <w:ilvl w:val="0"/>
-          <w:numId w:val="24"/>
-        </w:numPr>
-      </w:pPr>
-      <w:r>
-        <w:t>Removed skills list from Teacher Create Assignment Page and added a table when the question file is selected it is populated and the user can choose the skill and description for each question associated</w:t>
-      </w:r>
-      <w:bookmarkStart w:id="5" w:name="_GoBack"/>
-      <w:bookmarkEnd w:id="5"/>
-    </w:p>
-    <w:p>
-      <w:pPr>
         <w:pStyle w:val="Heading1"/>
       </w:pPr>
       <w:r>
@@ -1065,7 +994,6 @@
         <w:pStyle w:val="Heading1"/>
       </w:pPr>
       <w:r>
-        <w:lastRenderedPageBreak/>
         <w:t>U</w:t>
       </w:r>
       <w:r>
@@ -1140,6 +1068,7 @@
         </w:numPr>
       </w:pPr>
       <w:r>
+        <w:lastRenderedPageBreak/>
         <w:t>Description.</w:t>
       </w:r>
     </w:p>
@@ -1640,10 +1569,7 @@
         <w:t>Teacher Create Assignment Page</w:t>
       </w:r>
       <w:r>
-        <w:t xml:space="preserve"> (4 days –hard) </w:t>
-      </w:r>
-      <w:r>
-        <w:t>COMPLETED</w:t>
+        <w:t xml:space="preserve"> (4 days –hard) COMPLETED</w:t>
       </w:r>
     </w:p>
     <w:p>
@@ -1894,7 +1820,13 @@
         <w:rPr>
           <w:lang w:val="en-GB"/>
         </w:rPr>
-        <w:t>- IN PROGRESS</w:t>
+        <w:t xml:space="preserve">- </w:t>
+      </w:r>
+      <w:r>
+        <w:rPr>
+          <w:lang w:val="en-GB"/>
+        </w:rPr>
+        <w:t>COMPLETED</w:t>
       </w:r>
     </w:p>
     <w:p>
@@ -1936,7 +1868,6 @@
         <w:rPr>
           <w:lang w:val="en-GB"/>
         </w:rPr>
-        <w:lastRenderedPageBreak/>
         <w:t>If authentication is valid</w:t>
       </w:r>
     </w:p>
@@ -2015,13 +1946,13 @@
         <w:rPr>
           <w:lang w:val="en-GB"/>
         </w:rPr>
-        <w:t>5 days - hard)</w:t>
-      </w:r>
-      <w:r>
-        <w:rPr>
-          <w:lang w:val="en-GB"/>
-        </w:rPr>
-        <w:t xml:space="preserve"> IN PROGRESS</w:t>
+        <w:t xml:space="preserve">5 days - hard) </w:t>
+      </w:r>
+      <w:r>
+        <w:rPr>
+          <w:lang w:val="en-GB"/>
+        </w:rPr>
+        <w:t>COMPLETED</w:t>
       </w:r>
     </w:p>
     <w:p>
@@ -2099,6 +2030,7 @@
         <w:rPr>
           <w:lang w:val="en-GB"/>
         </w:rPr>
+        <w:lastRenderedPageBreak/>
         <w:t>Complete que</w:t>
       </w:r>
       <w:r>
@@ -2281,6 +2213,12 @@
         </w:rPr>
         <w:t>5 days - hard)</w:t>
       </w:r>
+      <w:r>
+        <w:rPr>
+          <w:lang w:val="en-GB"/>
+        </w:rPr>
+        <w:t xml:space="preserve"> COMPLETED</w:t>
+      </w:r>
     </w:p>
     <w:p>
       <w:pPr>
@@ -2412,6 +2350,173 @@
           <w:lang w:val="en-GB"/>
         </w:rPr>
         <w:t>Just display description</w:t>
+      </w:r>
+    </w:p>
+    <w:p>
+      <w:pPr>
+        <w:pStyle w:val="Heading1"/>
+        <w:rPr>
+          <w:caps/>
+          <w:sz w:val="22"/>
+          <w:szCs w:val="22"/>
+        </w:rPr>
+      </w:pPr>
+      <w:r>
+        <w:rPr>
+          <w:caps/>
+          <w:sz w:val="22"/>
+          <w:szCs w:val="22"/>
+        </w:rPr>
+        <w:t xml:space="preserve">Project 4-Release </w:t>
+      </w:r>
+      <w:r>
+        <w:rPr>
+          <w:caps/>
+          <w:sz w:val="22"/>
+          <w:szCs w:val="22"/>
+        </w:rPr>
+        <w:t>3</w:t>
+      </w:r>
+    </w:p>
+    <w:p>
+      <w:pPr>
+        <w:pStyle w:val="ListParagraph"/>
+        <w:numPr>
+          <w:ilvl w:val="0"/>
+          <w:numId w:val="27"/>
+        </w:numPr>
+        <w:spacing w:before="100" w:beforeAutospacing="1" w:after="100" w:afterAutospacing="1" w:line="240" w:lineRule="auto"/>
+        <w:rPr>
+          <w:lang w:val="en-GB"/>
+        </w:rPr>
+      </w:pPr>
+      <w:r>
+        <w:rPr>
+          <w:lang w:val="en-GB"/>
+        </w:rPr>
+        <w:t>Login Page (3 days – normal)</w:t>
+      </w:r>
+      <w:r>
+        <w:rPr>
+          <w:lang w:val="en-GB"/>
+        </w:rPr>
+        <w:t>- IN PROGRESS</w:t>
+      </w:r>
+    </w:p>
+    <w:p>
+      <w:pPr>
+        <w:pStyle w:val="ListParagraph"/>
+        <w:numPr>
+          <w:ilvl w:val="1"/>
+          <w:numId w:val="27"/>
+        </w:numPr>
+        <w:spacing w:before="100" w:beforeAutospacing="1" w:after="100" w:afterAutospacing="1" w:line="240" w:lineRule="auto"/>
+        <w:rPr>
+          <w:lang w:val="en-GB"/>
+        </w:rPr>
+      </w:pPr>
+      <w:r>
+        <w:rPr>
+          <w:lang w:val="en-GB"/>
+        </w:rPr>
+        <w:t>Send user ID to form</w:t>
+      </w:r>
+    </w:p>
+    <w:p>
+      <w:pPr>
+        <w:pStyle w:val="ListParagraph"/>
+        <w:numPr>
+          <w:ilvl w:val="0"/>
+          <w:numId w:val="27"/>
+        </w:numPr>
+        <w:spacing w:before="100" w:beforeAutospacing="1" w:after="100" w:afterAutospacing="1" w:line="240" w:lineRule="auto"/>
+        <w:rPr>
+          <w:lang w:val="en-GB"/>
+        </w:rPr>
+      </w:pPr>
+      <w:r>
+        <w:rPr>
+          <w:lang w:val="en-GB"/>
+        </w:rPr>
+        <w:t>Student Choose Assignment Page (</w:t>
+      </w:r>
+      <w:r>
+        <w:rPr>
+          <w:lang w:val="en-GB"/>
+        </w:rPr>
+        <w:t>5 days - hard) IN PROGRESS</w:t>
+      </w:r>
+    </w:p>
+    <w:p>
+      <w:pPr>
+        <w:pStyle w:val="ListParagraph"/>
+        <w:numPr>
+          <w:ilvl w:val="1"/>
+          <w:numId w:val="27"/>
+        </w:numPr>
+        <w:spacing w:before="100" w:beforeAutospacing="1" w:after="100" w:afterAutospacing="1" w:line="240" w:lineRule="auto"/>
+        <w:rPr>
+          <w:lang w:val="en-GB"/>
+        </w:rPr>
+      </w:pPr>
+      <w:r>
+        <w:rPr>
+          <w:lang w:val="en-GB"/>
+        </w:rPr>
+        <w:t>Send chosen Assignment ID</w:t>
+      </w:r>
+    </w:p>
+    <w:p>
+      <w:pPr>
+        <w:numPr>
+          <w:ilvl w:val="0"/>
+          <w:numId w:val="27"/>
+        </w:numPr>
+        <w:spacing w:before="100" w:beforeAutospacing="1" w:after="100" w:afterAutospacing="1" w:line="240" w:lineRule="auto"/>
+        <w:rPr>
+          <w:lang w:val="en-GB"/>
+        </w:rPr>
+      </w:pPr>
+      <w:r>
+        <w:rPr>
+          <w:lang w:val="en-GB"/>
+        </w:rPr>
+        <w:t>Student Play Assignment Page (</w:t>
+      </w:r>
+      <w:r>
+        <w:rPr>
+          <w:lang w:val="en-GB"/>
+        </w:rPr>
+        <w:t>5 days - hard)</w:t>
+      </w:r>
+      <w:r>
+        <w:rPr>
+          <w:lang w:val="en-GB"/>
+        </w:rPr>
+        <w:t xml:space="preserve"> </w:t>
+      </w:r>
+      <w:r>
+        <w:rPr>
+          <w:lang w:val="en-GB"/>
+        </w:rPr>
+        <w:t>IN PROGRESS</w:t>
+      </w:r>
+    </w:p>
+    <w:p>
+      <w:pPr>
+        <w:numPr>
+          <w:ilvl w:val="1"/>
+          <w:numId w:val="27"/>
+        </w:numPr>
+        <w:spacing w:before="100" w:beforeAutospacing="1" w:after="100" w:afterAutospacing="1" w:line="240" w:lineRule="auto"/>
+      </w:pPr>
+      <w:bookmarkStart w:id="5" w:name="_GoBack"/>
+      <w:bookmarkEnd w:id="5"/>
+      <w:r>
+        <w:rPr>
+          <w:lang w:val="en-GB"/>
+        </w:rPr>
+        <w:t>Get chosen Assignment ID</w:t>
       </w:r>
     </w:p>
     <w:p>
@@ -2630,6 +2735,7 @@
           </w:tcPr>
           <w:p>
             <w:r>
+              <w:lastRenderedPageBreak/>
               <w:t>11/20;2-5pm</w:t>
             </w:r>
           </w:p>
@@ -2656,11 +2762,7 @@
           </w:tcPr>
           <w:p>
             <w:r>
-              <w:t xml:space="preserve">Finished Teacher Header </w:t>
-            </w:r>
-            <w:r>
-              <w:lastRenderedPageBreak/>
-              <w:t>Buttons, finished Teacher Skills Report page, finished Teacher Assignments Report Page, and finished Teacher Create Assignment Page</w:t>
+              <w:t>Finished Teacher Header Buttons, finished Teacher Skills Report page, finished Teacher Assignments Report Page, and finished Teacher Create Assignment Page</w:t>
             </w:r>
           </w:p>
         </w:tc>
@@ -2670,7 +2772,6 @@
           </w:tcPr>
           <w:p>
             <w:r>
-              <w:lastRenderedPageBreak/>
               <w:t>20</w:t>
             </w:r>
           </w:p>
@@ -2771,7 +2872,104 @@
           <w:tcPr>
             <w:tcW w:w="1824" w:type="dxa"/>
           </w:tcPr>
+          <w:p>
+            <w:r>
+              <w:t>13</w:t>
+            </w:r>
+          </w:p>
+        </w:tc>
+      </w:tr>
+      <w:tr>
+        <w:trPr>
+          <w:trHeight w:val="228"/>
+        </w:trPr>
+        <w:tc>
+          <w:tcPr>
+            <w:tcW w:w="1548" w:type="dxa"/>
+          </w:tcPr>
+          <w:p>
+            <w:r>
+              <w:t>12/6</w:t>
+            </w:r>
+          </w:p>
+        </w:tc>
+        <w:tc>
+          <w:tcPr>
+            <w:tcW w:w="1619" w:type="dxa"/>
+          </w:tcPr>
+          <w:p>
+            <w:r>
+              <w:t>All Members</w:t>
+            </w:r>
+          </w:p>
+        </w:tc>
+        <w:tc>
+          <w:tcPr>
+            <w:tcW w:w="1619" w:type="dxa"/>
+          </w:tcPr>
           <w:p/>
+        </w:tc>
+        <w:tc>
+          <w:tcPr>
+            <w:tcW w:w="1680" w:type="dxa"/>
+          </w:tcPr>
+          <w:p>
+            <w:r>
+              <w:t xml:space="preserve">Worked on Teacher Create Assignment Page, </w:t>
+            </w:r>
+            <w:r>
+              <w:rPr>
+                <w:lang w:val="en-GB"/>
+              </w:rPr>
+              <w:t>Student Home bar/header</w:t>
+            </w:r>
+            <w:r>
+              <w:rPr>
+                <w:lang w:val="en-GB"/>
+              </w:rPr>
+              <w:t xml:space="preserve">, </w:t>
+            </w:r>
+            <w:r>
+              <w:rPr>
+                <w:lang w:val="en-GB"/>
+              </w:rPr>
+              <w:t>Login Page</w:t>
+            </w:r>
+            <w:r>
+              <w:rPr>
+                <w:lang w:val="en-GB"/>
+              </w:rPr>
+              <w:t xml:space="preserve">, </w:t>
+            </w:r>
+            <w:r>
+              <w:rPr>
+                <w:lang w:val="en-GB"/>
+              </w:rPr>
+              <w:t>Student Choose Assignment Page</w:t>
+            </w:r>
+            <w:r>
+              <w:rPr>
+                <w:lang w:val="en-GB"/>
+              </w:rPr>
+              <w:t xml:space="preserve">, and </w:t>
+            </w:r>
+            <w:r>
+              <w:rPr>
+                <w:lang w:val="en-GB"/>
+              </w:rPr>
+              <w:t>Student Play Assignment Page</w:t>
+            </w:r>
+          </w:p>
+        </w:tc>
+        <w:tc>
+          <w:tcPr>
+            <w:tcW w:w="1824" w:type="dxa"/>
+          </w:tcPr>
+          <w:p>
+            <w:r>
+              <w:t>10</w:t>
+            </w:r>
+          </w:p>
         </w:tc>
       </w:tr>
     </w:tbl>
@@ -2825,6 +3023,7 @@
         </w:numPr>
       </w:pPr>
       <w:r>
+        <w:lastRenderedPageBreak/>
         <w:t>Clicking all the buttons leads you to the right place / form.</w:t>
       </w:r>
     </w:p>
@@ -2888,7 +3087,6 @@
         <w:pStyle w:val="Heading1"/>
       </w:pPr>
       <w:r>
-        <w:lastRenderedPageBreak/>
         <w:t>References</w:t>
       </w:r>
     </w:p>
@@ -3507,6 +3705,92 @@
     </w:lvl>
   </w:abstractNum>
   <w:abstractNum w:abstractNumId="6" w15:restartNumberingAfterBreak="0">
+    <w:nsid w:val="24691B54"/>
+    <w:multiLevelType w:val="hybridMultilevel"/>
+    <w:tmpl w:val="197ABC3E"/>
+    <w:lvl w:ilvl="0" w:tplc="0409000F">
+      <w:start w:val="1"/>
+      <w:numFmt w:val="decimal"/>
+      <w:lvlText w:val="%1."/>
+      <w:lvlJc w:val="left"/>
+      <w:pPr>
+        <w:ind w:left="720" w:hanging="360"/>
+      </w:pPr>
+    </w:lvl>
+    <w:lvl w:ilvl="1" w:tplc="04090019">
+      <w:start w:val="1"/>
+      <w:numFmt w:val="lowerLetter"/>
+      <w:lvlText w:val="%2."/>
+      <w:lvlJc w:val="left"/>
+      <w:pPr>
+        <w:ind w:left="1440" w:hanging="360"/>
+      </w:pPr>
+    </w:lvl>
+    <w:lvl w:ilvl="2" w:tplc="0409001B" w:tentative="1">
+      <w:start w:val="1"/>
+      <w:numFmt w:val="lowerRoman"/>
+      <w:lvlText w:val="%3."/>
+      <w:lvlJc w:val="right"/>
+      <w:pPr>
+        <w:ind w:left="2160" w:hanging="180"/>
+      </w:pPr>
+    </w:lvl>
+    <w:lvl w:ilvl="3" w:tplc="0409000F" w:tentative="1">
+      <w:start w:val="1"/>
+      <w:numFmt w:val="decimal"/>
+      <w:lvlText w:val="%4."/>
+      <w:lvlJc w:val="left"/>
+      <w:pPr>
+        <w:ind w:left="2880" w:hanging="360"/>
+      </w:pPr>
+    </w:lvl>
+    <w:lvl w:ilvl="4" w:tplc="04090019" w:tentative="1">
+      <w:start w:val="1"/>
+      <w:numFmt w:val="lowerLetter"/>
+      <w:lvlText w:val="%5."/>
+      <w:lvlJc w:val="left"/>
+      <w:pPr>
+        <w:ind w:left="3600" w:hanging="360"/>
+      </w:pPr>
+    </w:lvl>
+    <w:lvl w:ilvl="5" w:tplc="0409001B" w:tentative="1">
+      <w:start w:val="1"/>
+      <w:numFmt w:val="lowerRoman"/>
+      <w:lvlText w:val="%6."/>
+      <w:lvlJc w:val="right"/>
+      <w:pPr>
+        <w:ind w:left="4320" w:hanging="180"/>
+      </w:pPr>
+    </w:lvl>
+    <w:lvl w:ilvl="6" w:tplc="0409000F" w:tentative="1">
+      <w:start w:val="1"/>
+      <w:numFmt w:val="decimal"/>
+      <w:lvlText w:val="%7."/>
+      <w:lvlJc w:val="left"/>
+      <w:pPr>
+        <w:ind w:left="5040" w:hanging="360"/>
+      </w:pPr>
+    </w:lvl>
+    <w:lvl w:ilvl="7" w:tplc="04090019" w:tentative="1">
+      <w:start w:val="1"/>
+      <w:numFmt w:val="lowerLetter"/>
+      <w:lvlText w:val="%8."/>
+      <w:lvlJc w:val="left"/>
+      <w:pPr>
+        <w:ind w:left="5760" w:hanging="360"/>
+      </w:pPr>
+    </w:lvl>
+    <w:lvl w:ilvl="8" w:tplc="0409001B" w:tentative="1">
+      <w:start w:val="1"/>
+      <w:numFmt w:val="lowerRoman"/>
+      <w:lvlText w:val="%9."/>
+      <w:lvlJc w:val="right"/>
+      <w:pPr>
+        <w:ind w:left="6480" w:hanging="180"/>
+      </w:pPr>
+    </w:lvl>
+  </w:abstractNum>
+  <w:abstractNum w:abstractNumId="7" w15:restartNumberingAfterBreak="0">
     <w:nsid w:val="2A61755F"/>
     <w:multiLevelType w:val="hybridMultilevel"/>
     <w:tmpl w:val="1E0E4F9E"/>
@@ -3592,7 +3876,7 @@
       </w:pPr>
     </w:lvl>
   </w:abstractNum>
-  <w:abstractNum w:abstractNumId="7" w15:restartNumberingAfterBreak="0">
+  <w:abstractNum w:abstractNumId="8" w15:restartNumberingAfterBreak="0">
     <w:nsid w:val="2CAF6CA2"/>
     <w:multiLevelType w:val="hybridMultilevel"/>
     <w:tmpl w:val="ADFE81C6"/>
@@ -3705,7 +3989,7 @@
       </w:rPr>
     </w:lvl>
   </w:abstractNum>
-  <w:abstractNum w:abstractNumId="8" w15:restartNumberingAfterBreak="0">
+  <w:abstractNum w:abstractNumId="9" w15:restartNumberingAfterBreak="0">
     <w:nsid w:val="2CC0761F"/>
     <w:multiLevelType w:val="hybridMultilevel"/>
     <w:tmpl w:val="B218CACC"/>
@@ -3791,7 +4075,7 @@
       </w:pPr>
     </w:lvl>
   </w:abstractNum>
-  <w:abstractNum w:abstractNumId="9" w15:restartNumberingAfterBreak="0">
+  <w:abstractNum w:abstractNumId="10" w15:restartNumberingAfterBreak="0">
     <w:nsid w:val="36B86C86"/>
     <w:multiLevelType w:val="hybridMultilevel"/>
     <w:tmpl w:val="222C4080"/>
@@ -3877,7 +4161,7 @@
       </w:pPr>
     </w:lvl>
   </w:abstractNum>
-  <w:abstractNum w:abstractNumId="10" w15:restartNumberingAfterBreak="0">
+  <w:abstractNum w:abstractNumId="11" w15:restartNumberingAfterBreak="0">
     <w:nsid w:val="3E976E8B"/>
     <w:multiLevelType w:val="hybridMultilevel"/>
     <w:tmpl w:val="2E467796"/>
@@ -3963,7 +4247,7 @@
       </w:pPr>
     </w:lvl>
   </w:abstractNum>
-  <w:abstractNum w:abstractNumId="11" w15:restartNumberingAfterBreak="0">
+  <w:abstractNum w:abstractNumId="12" w15:restartNumberingAfterBreak="0">
     <w:nsid w:val="44C74E99"/>
     <w:multiLevelType w:val="hybridMultilevel"/>
     <w:tmpl w:val="23B40564"/>
@@ -4049,7 +4333,7 @@
       </w:pPr>
     </w:lvl>
   </w:abstractNum>
-  <w:abstractNum w:abstractNumId="12" w15:restartNumberingAfterBreak="0">
+  <w:abstractNum w:abstractNumId="13" w15:restartNumberingAfterBreak="0">
     <w:nsid w:val="4C4710A8"/>
     <w:multiLevelType w:val="hybridMultilevel"/>
     <w:tmpl w:val="4C7C9084"/>
@@ -4135,7 +4419,7 @@
       </w:pPr>
     </w:lvl>
   </w:abstractNum>
-  <w:abstractNum w:abstractNumId="13" w15:restartNumberingAfterBreak="0">
+  <w:abstractNum w:abstractNumId="14" w15:restartNumberingAfterBreak="0">
     <w:nsid w:val="4D9210BF"/>
     <w:multiLevelType w:val="hybridMultilevel"/>
     <w:tmpl w:val="2D9AC08E"/>
@@ -4248,7 +4532,7 @@
       </w:rPr>
     </w:lvl>
   </w:abstractNum>
-  <w:abstractNum w:abstractNumId="14" w15:restartNumberingAfterBreak="0">
+  <w:abstractNum w:abstractNumId="15" w15:restartNumberingAfterBreak="0">
     <w:nsid w:val="5D7649DE"/>
     <w:multiLevelType w:val="hybridMultilevel"/>
     <w:tmpl w:val="3F04D088"/>
@@ -4361,7 +4645,7 @@
       </w:rPr>
     </w:lvl>
   </w:abstractNum>
-  <w:abstractNum w:abstractNumId="15" w15:restartNumberingAfterBreak="0">
+  <w:abstractNum w:abstractNumId="16" w15:restartNumberingAfterBreak="0">
     <w:nsid w:val="64DA5B9F"/>
     <w:multiLevelType w:val="hybridMultilevel"/>
     <w:tmpl w:val="3E8E5CD8"/>
@@ -4447,7 +4731,7 @@
       </w:pPr>
     </w:lvl>
   </w:abstractNum>
-  <w:abstractNum w:abstractNumId="16" w15:restartNumberingAfterBreak="0">
+  <w:abstractNum w:abstractNumId="17" w15:restartNumberingAfterBreak="0">
     <w:nsid w:val="67795A42"/>
     <w:multiLevelType w:val="hybridMultilevel"/>
     <w:tmpl w:val="A6EA0708"/>
@@ -4533,7 +4817,7 @@
       </w:pPr>
     </w:lvl>
   </w:abstractNum>
-  <w:abstractNum w:abstractNumId="17" w15:restartNumberingAfterBreak="0">
+  <w:abstractNum w:abstractNumId="18" w15:restartNumberingAfterBreak="0">
     <w:nsid w:val="69094838"/>
     <w:multiLevelType w:val="hybridMultilevel"/>
     <w:tmpl w:val="ADC6F880"/>
@@ -4619,7 +4903,7 @@
       </w:pPr>
     </w:lvl>
   </w:abstractNum>
-  <w:abstractNum w:abstractNumId="18" w15:restartNumberingAfterBreak="0">
+  <w:abstractNum w:abstractNumId="19" w15:restartNumberingAfterBreak="0">
     <w:nsid w:val="694E21B8"/>
     <w:multiLevelType w:val="hybridMultilevel"/>
     <w:tmpl w:val="7E68C03C"/>
@@ -4705,7 +4989,7 @@
       </w:pPr>
     </w:lvl>
   </w:abstractNum>
-  <w:abstractNum w:abstractNumId="19" w15:restartNumberingAfterBreak="0">
+  <w:abstractNum w:abstractNumId="20" w15:restartNumberingAfterBreak="0">
     <w:nsid w:val="74996991"/>
     <w:multiLevelType w:val="hybridMultilevel"/>
     <w:tmpl w:val="62F241FA"/>
@@ -4791,7 +5075,7 @@
       </w:pPr>
     </w:lvl>
   </w:abstractNum>
-  <w:abstractNum w:abstractNumId="20" w15:restartNumberingAfterBreak="0">
+  <w:abstractNum w:abstractNumId="21" w15:restartNumberingAfterBreak="0">
     <w:nsid w:val="78495303"/>
     <w:multiLevelType w:val="hybridMultilevel"/>
     <w:tmpl w:val="CD5CEF1C"/>
@@ -4904,7 +5188,7 @@
       </w:rPr>
     </w:lvl>
   </w:abstractNum>
-  <w:abstractNum w:abstractNumId="21" w15:restartNumberingAfterBreak="0">
+  <w:abstractNum w:abstractNumId="22" w15:restartNumberingAfterBreak="0">
     <w:nsid w:val="785D4FA2"/>
     <w:multiLevelType w:val="hybridMultilevel"/>
     <w:tmpl w:val="7B5033E2"/>
@@ -5036,64 +5320,67 @@
     <w:abstractNumId w:val="0"/>
   </w:num>
   <w:num w:numId="7">
-    <w:abstractNumId w:val="15"/>
+    <w:abstractNumId w:val="16"/>
   </w:num>
   <w:num w:numId="8">
-    <w:abstractNumId w:val="12"/>
+    <w:abstractNumId w:val="13"/>
   </w:num>
   <w:num w:numId="9">
-    <w:abstractNumId w:val="20"/>
+    <w:abstractNumId w:val="21"/>
   </w:num>
   <w:num w:numId="10">
-    <w:abstractNumId w:val="10"/>
+    <w:abstractNumId w:val="11"/>
   </w:num>
   <w:num w:numId="11">
-    <w:abstractNumId w:val="21"/>
+    <w:abstractNumId w:val="22"/>
   </w:num>
   <w:num w:numId="12">
     <w:abstractNumId w:val="5"/>
   </w:num>
   <w:num w:numId="13">
-    <w:abstractNumId w:val="14"/>
+    <w:abstractNumId w:val="15"/>
   </w:num>
   <w:num w:numId="14">
     <w:abstractNumId w:val="2"/>
   </w:num>
   <w:num w:numId="15">
-    <w:abstractNumId w:val="16"/>
+    <w:abstractNumId w:val="17"/>
   </w:num>
   <w:num w:numId="16">
-    <w:abstractNumId w:val="11"/>
+    <w:abstractNumId w:val="12"/>
   </w:num>
   <w:num w:numId="17">
-    <w:abstractNumId w:val="19"/>
+    <w:abstractNumId w:val="20"/>
   </w:num>
   <w:num w:numId="18">
     <w:abstractNumId w:val="4"/>
   </w:num>
   <w:num w:numId="19">
-    <w:abstractNumId w:val="17"/>
+    <w:abstractNumId w:val="18"/>
   </w:num>
   <w:num w:numId="20">
-    <w:abstractNumId w:val="18"/>
+    <w:abstractNumId w:val="19"/>
   </w:num>
   <w:num w:numId="21">
-    <w:abstractNumId w:val="13"/>
+    <w:abstractNumId w:val="14"/>
   </w:num>
   <w:num w:numId="22">
-    <w:abstractNumId w:val="6"/>
+    <w:abstractNumId w:val="7"/>
   </w:num>
   <w:num w:numId="23">
-    <w:abstractNumId w:val="9"/>
+    <w:abstractNumId w:val="10"/>
   </w:num>
   <w:num w:numId="24">
-    <w:abstractNumId w:val="7"/>
+    <w:abstractNumId w:val="8"/>
   </w:num>
   <w:num w:numId="25">
     <w:abstractNumId w:val="3"/>
   </w:num>
   <w:num w:numId="26">
-    <w:abstractNumId w:val="8"/>
+    <w:abstractNumId w:val="9"/>
+  </w:num>
+  <w:num w:numId="27">
+    <w:abstractNumId w:val="6"/>
   </w:num>
 </w:numbering>
 </file>
@@ -7759,7 +8046,7 @@
 </file>
 
 <file path=customXml/itemProps5.xml><?xml version="1.0" encoding="utf-8"?>
-<ds:datastoreItem xmlns:ds="http://schemas.openxmlformats.org/officeDocument/2006/customXml" ds:itemID="{57134D3F-935C-4853-B0BB-0DE6E81237E9}">
+<ds:datastoreItem xmlns:ds="http://schemas.openxmlformats.org/officeDocument/2006/customXml" ds:itemID="{216B1665-B73E-4FD0-9067-88431B2F392F}">
   <ds:schemaRefs>
     <ds:schemaRef ds:uri="http://schemas.openxmlformats.org/officeDocument/2006/bibliography"/>
   </ds:schemaRefs>

</xml_diff>